<commit_message>
Three methods are changed, deleted useless comments and...
1. Created class diagram.
2. Created new class hierarchy. In the feature methods must be
translated in this classes.
3. Deleted some useless comments.
4. Created new project with unit tests. Now is empty.
5. Changes in ‘CheckPlayerInput()’ method. Created new private method
‘ChechInput()’. ‘CheckPlayerInput()’ in his body invoke ‘ChechInput()’.
6. Changes in ‘CheckAndProcess()’ method. Created new private method
‘MoveFigureLeftOrRight ()’. ‘CheckAndProcess()’ in his body invoke
‘MoveFigureLeftOrRight ()’.
7. Changes in ‘CheckNextKingPosition()’ method. Created new private
method ‘CheckKingAvailableMove()’. ‘CheckNextKingPosition()’ in his body
invoke ‘CheckKingAvailableMove()’.
</commit_message>
<xml_diff>
--- a/Documentation/Project Documentation.docx
+++ b/Documentation/Project Documentation.docx
@@ -3,11 +3,527 @@
 <w:document xmlns:wpc="http://schemas.microsoft.com/office/word/2010/wordprocessingCanvas" xmlns:mc="http://schemas.openxmlformats.org/markup-compatibility/2006" xmlns:o="urn:schemas-microsoft-com:office:office" xmlns:r="http://schemas.openxmlformats.org/officeDocument/2006/relationships" xmlns:m="http://schemas.openxmlformats.org/officeDocument/2006/math" xmlns:v="urn:schemas-microsoft-com:vml" xmlns:wp14="http://schemas.microsoft.com/office/word/2010/wordprocessingDrawing" xmlns:wp="http://schemas.openxmlformats.org/drawingml/2006/wordprocessingDrawing" xmlns:w10="urn:schemas-microsoft-com:office:word" xmlns:w="http://schemas.openxmlformats.org/wordprocessingml/2006/main" xmlns:w14="http://schemas.microsoft.com/office/word/2010/wordml" xmlns:wpg="http://schemas.microsoft.com/office/word/2010/wordprocessingGroup" xmlns:wpi="http://schemas.microsoft.com/office/word/2010/wordprocessingInk" xmlns:wne="http://schemas.microsoft.com/office/word/2006/wordml" xmlns:wps="http://schemas.microsoft.com/office/word/2010/wordprocessingShape" mc:Ignorable="w14 wp14">
   <w:body>
     <w:p>
-      <w:r>
-        <w:t>TODO</w:t>
+      <w:pPr>
+        <w:pStyle w:val="Heading1"/>
+        <w:jc w:val="center"/>
+      </w:pPr>
+      <w:r>
+        <w:t>Refactoring Documentation for Project “King-Survival-2”</w:t>
+      </w:r>
+    </w:p>
+    <w:p>
+      <w:pPr>
+        <w:spacing w:after="0"/>
+        <w:jc w:val="right"/>
+      </w:pPr>
+      <w:r>
+        <w:t>Team “Radon”</w:t>
+      </w:r>
+    </w:p>
+    <w:p>
+      <w:pPr>
+        <w:numPr>
+          <w:ilvl w:val="0"/>
+          <w:numId w:val="1"/>
+        </w:numPr>
+      </w:pPr>
+      <w:r>
+        <w:t>Reformatted the source code:</w:t>
+      </w:r>
+    </w:p>
+    <w:p>
+      <w:pPr>
+        <w:numPr>
+          <w:ilvl w:val="1"/>
+          <w:numId w:val="1"/>
+        </w:numPr>
+      </w:pPr>
+      <w:r>
+        <w:t>Removed all unneeded empty lines, e.g. in the method;</w:t>
+      </w:r>
+    </w:p>
+    <w:p>
+      <w:pPr>
+        <w:numPr>
+          <w:ilvl w:val="1"/>
+          <w:numId w:val="1"/>
+        </w:numPr>
+      </w:pPr>
+      <w:r>
+        <w:t>Removed all unneeded empty lines, e.g. in the method</w:t>
+      </w:r>
+      <w:r>
+        <w:t>;</w:t>
+      </w:r>
+    </w:p>
+    <w:p>
+      <w:pPr>
+        <w:numPr>
+          <w:ilvl w:val="1"/>
+          <w:numId w:val="1"/>
+        </w:numPr>
+      </w:pPr>
+      <w:r>
+        <w:t>Fixed some method naming errors</w:t>
+      </w:r>
+      <w:r>
+        <w:t>;</w:t>
+      </w:r>
+    </w:p>
+    <w:p>
+      <w:pPr>
+        <w:pStyle w:val="ListParagraph"/>
+        <w:numPr>
+          <w:ilvl w:val="0"/>
+          <w:numId w:val="1"/>
+        </w:numPr>
+      </w:pPr>
+      <w:r>
+        <w:t>Created class diagram.</w:t>
+      </w:r>
+    </w:p>
+    <w:p>
+      <w:pPr>
+        <w:pStyle w:val="ListParagraph"/>
+        <w:numPr>
+          <w:ilvl w:val="0"/>
+          <w:numId w:val="1"/>
+        </w:numPr>
+      </w:pPr>
+      <w:r>
+        <w:t>Created new class hierarchy. In the feature methods must be translated in this classes.</w:t>
+      </w:r>
+    </w:p>
+    <w:p>
+      <w:pPr>
+        <w:pStyle w:val="ListParagraph"/>
+        <w:numPr>
+          <w:ilvl w:val="0"/>
+          <w:numId w:val="1"/>
+        </w:numPr>
+      </w:pPr>
+      <w:r>
+        <w:t>Deleted some use</w:t>
       </w:r>
       <w:bookmarkStart w:id="0" w:name="_GoBack"/>
       <w:bookmarkEnd w:id="0"/>
+      <w:r>
+        <w:t>less comments.</w:t>
+      </w:r>
+    </w:p>
+    <w:p>
+      <w:pPr>
+        <w:pStyle w:val="ListParagraph"/>
+        <w:numPr>
+          <w:ilvl w:val="0"/>
+          <w:numId w:val="1"/>
+        </w:numPr>
+      </w:pPr>
+      <w:r>
+        <w:t>Created new project with unit tests. Now is empty.</w:t>
+      </w:r>
+    </w:p>
+    <w:p>
+      <w:pPr>
+        <w:pStyle w:val="ListParagraph"/>
+        <w:numPr>
+          <w:ilvl w:val="0"/>
+          <w:numId w:val="1"/>
+        </w:numPr>
+      </w:pPr>
+      <w:r>
+        <w:t>C</w:t>
+      </w:r>
+      <w:r>
+        <w:t>hanges in</w:t>
+      </w:r>
+      <w:r>
+        <w:rPr>
+          <w:rFonts w:ascii="Consolas" w:eastAsiaTheme="minorHAnsi" w:hAnsi="Consolas" w:cs="Consolas"/>
+          <w:color w:val="000000"/>
+          <w:sz w:val="19"/>
+          <w:szCs w:val="19"/>
+        </w:rPr>
+        <w:t xml:space="preserve"> ‘</w:t>
+      </w:r>
+      <w:r>
+        <w:rPr>
+          <w:rFonts w:ascii="Consolas" w:eastAsiaTheme="minorHAnsi" w:hAnsi="Consolas" w:cs="Consolas"/>
+          <w:color w:val="000000"/>
+          <w:sz w:val="19"/>
+          <w:szCs w:val="19"/>
+          <w:highlight w:val="white"/>
+          <w:lang w:val="bg-BG"/>
+        </w:rPr>
+        <w:t>CheckPlayerInput</w:t>
+      </w:r>
+      <w:r>
+        <w:rPr>
+          <w:rFonts w:ascii="Consolas" w:eastAsiaTheme="minorHAnsi" w:hAnsi="Consolas" w:cs="Consolas"/>
+          <w:color w:val="000000"/>
+          <w:sz w:val="19"/>
+          <w:szCs w:val="19"/>
+        </w:rPr>
+        <w:t>()’ method. Created new private method ‘</w:t>
+      </w:r>
+      <w:r>
+        <w:rPr>
+          <w:rFonts w:ascii="Consolas" w:eastAsiaTheme="minorHAnsi" w:hAnsi="Consolas" w:cs="Consolas"/>
+          <w:color w:val="000000"/>
+          <w:sz w:val="19"/>
+          <w:szCs w:val="19"/>
+          <w:highlight w:val="white"/>
+          <w:lang w:val="bg-BG"/>
+        </w:rPr>
+        <w:t>ChechInput</w:t>
+      </w:r>
+      <w:r>
+        <w:rPr>
+          <w:rFonts w:ascii="Consolas" w:eastAsiaTheme="minorHAnsi" w:hAnsi="Consolas" w:cs="Consolas"/>
+          <w:color w:val="000000"/>
+          <w:sz w:val="19"/>
+          <w:szCs w:val="19"/>
+        </w:rPr>
+        <w:t>()’.</w:t>
+      </w:r>
+      <w:r>
+        <w:rPr>
+          <w:rFonts w:ascii="Consolas" w:eastAsiaTheme="minorHAnsi" w:hAnsi="Consolas" w:cs="Consolas"/>
+          <w:color w:val="000000"/>
+          <w:sz w:val="19"/>
+          <w:szCs w:val="19"/>
+        </w:rPr>
+        <w:t xml:space="preserve"> </w:t>
+      </w:r>
+      <w:r>
+        <w:rPr>
+          <w:rFonts w:ascii="Consolas" w:eastAsiaTheme="minorHAnsi" w:hAnsi="Consolas" w:cs="Consolas"/>
+          <w:color w:val="000000"/>
+          <w:sz w:val="19"/>
+          <w:szCs w:val="19"/>
+        </w:rPr>
+        <w:t>‘</w:t>
+      </w:r>
+      <w:r>
+        <w:rPr>
+          <w:rFonts w:ascii="Consolas" w:eastAsiaTheme="minorHAnsi" w:hAnsi="Consolas" w:cs="Consolas"/>
+          <w:color w:val="000000"/>
+          <w:sz w:val="19"/>
+          <w:szCs w:val="19"/>
+          <w:highlight w:val="white"/>
+          <w:lang w:val="bg-BG"/>
+        </w:rPr>
+        <w:t>CheckPlayerInput</w:t>
+      </w:r>
+      <w:r>
+        <w:rPr>
+          <w:rFonts w:ascii="Consolas" w:eastAsiaTheme="minorHAnsi" w:hAnsi="Consolas" w:cs="Consolas"/>
+          <w:color w:val="000000"/>
+          <w:sz w:val="19"/>
+          <w:szCs w:val="19"/>
+        </w:rPr>
+        <w:t>()’</w:t>
+      </w:r>
+      <w:r>
+        <w:rPr>
+          <w:rFonts w:ascii="Consolas" w:eastAsiaTheme="minorHAnsi" w:hAnsi="Consolas" w:cs="Consolas"/>
+          <w:color w:val="000000"/>
+          <w:sz w:val="19"/>
+          <w:szCs w:val="19"/>
+        </w:rPr>
+        <w:t xml:space="preserve"> in his body invoke </w:t>
+      </w:r>
+      <w:r>
+        <w:rPr>
+          <w:rFonts w:ascii="Consolas" w:eastAsiaTheme="minorHAnsi" w:hAnsi="Consolas" w:cs="Consolas"/>
+          <w:color w:val="000000"/>
+          <w:sz w:val="19"/>
+          <w:szCs w:val="19"/>
+        </w:rPr>
+        <w:t>‘</w:t>
+      </w:r>
+      <w:r>
+        <w:rPr>
+          <w:rFonts w:ascii="Consolas" w:eastAsiaTheme="minorHAnsi" w:hAnsi="Consolas" w:cs="Consolas"/>
+          <w:color w:val="000000"/>
+          <w:sz w:val="19"/>
+          <w:szCs w:val="19"/>
+          <w:highlight w:val="white"/>
+          <w:lang w:val="bg-BG"/>
+        </w:rPr>
+        <w:t>ChechInput</w:t>
+      </w:r>
+      <w:r>
+        <w:rPr>
+          <w:rFonts w:ascii="Consolas" w:eastAsiaTheme="minorHAnsi" w:hAnsi="Consolas" w:cs="Consolas"/>
+          <w:color w:val="000000"/>
+          <w:sz w:val="19"/>
+          <w:szCs w:val="19"/>
+        </w:rPr>
+        <w:t>()’</w:t>
+      </w:r>
+      <w:r>
+        <w:rPr>
+          <w:rFonts w:ascii="Consolas" w:eastAsiaTheme="minorHAnsi" w:hAnsi="Consolas" w:cs="Consolas"/>
+          <w:color w:val="000000"/>
+          <w:sz w:val="19"/>
+          <w:szCs w:val="19"/>
+        </w:rPr>
+        <w:t>.</w:t>
+      </w:r>
+    </w:p>
+    <w:p>
+      <w:pPr>
+        <w:pStyle w:val="ListParagraph"/>
+        <w:numPr>
+          <w:ilvl w:val="0"/>
+          <w:numId w:val="1"/>
+        </w:numPr>
+      </w:pPr>
+      <w:r>
+        <w:t>C</w:t>
+      </w:r>
+      <w:r>
+        <w:t>hanges in ‘</w:t>
+      </w:r>
+      <w:r>
+        <w:rPr>
+          <w:rFonts w:ascii="Consolas" w:eastAsiaTheme="minorHAnsi" w:hAnsi="Consolas" w:cs="Consolas"/>
+          <w:color w:val="000000"/>
+          <w:sz w:val="19"/>
+          <w:szCs w:val="19"/>
+          <w:highlight w:val="white"/>
+          <w:lang w:val="bg-BG"/>
+        </w:rPr>
+        <w:t>CheckAndProcess</w:t>
+      </w:r>
+      <w:r>
+        <w:rPr>
+          <w:rFonts w:ascii="Consolas" w:eastAsiaTheme="minorHAnsi" w:hAnsi="Consolas" w:cs="Consolas"/>
+          <w:color w:val="000000"/>
+          <w:sz w:val="19"/>
+          <w:szCs w:val="19"/>
+        </w:rPr>
+        <w:t>()</w:t>
+      </w:r>
+      <w:r>
+        <w:t>’ method.</w:t>
+      </w:r>
+      <w:r>
+        <w:t xml:space="preserve"> </w:t>
+      </w:r>
+      <w:r>
+        <w:rPr>
+          <w:rFonts w:ascii="Consolas" w:eastAsiaTheme="minorHAnsi" w:hAnsi="Consolas" w:cs="Consolas"/>
+          <w:color w:val="000000"/>
+          <w:sz w:val="19"/>
+          <w:szCs w:val="19"/>
+        </w:rPr>
+        <w:t>Created new private method ‘</w:t>
+      </w:r>
+      <w:r>
+        <w:rPr>
+          <w:rFonts w:ascii="Consolas" w:eastAsiaTheme="minorHAnsi" w:hAnsi="Consolas" w:cs="Consolas"/>
+          <w:color w:val="000000"/>
+          <w:sz w:val="19"/>
+          <w:szCs w:val="19"/>
+          <w:highlight w:val="white"/>
+          <w:lang w:val="bg-BG"/>
+        </w:rPr>
+        <w:t>MoveFigureLeftOrRight</w:t>
+      </w:r>
+      <w:r>
+        <w:rPr>
+          <w:rFonts w:ascii="Consolas" w:eastAsiaTheme="minorHAnsi" w:hAnsi="Consolas" w:cs="Consolas"/>
+          <w:color w:val="000000"/>
+          <w:sz w:val="19"/>
+          <w:szCs w:val="19"/>
+        </w:rPr>
+        <w:t xml:space="preserve"> </w:t>
+      </w:r>
+      <w:r>
+        <w:rPr>
+          <w:rFonts w:ascii="Consolas" w:eastAsiaTheme="minorHAnsi" w:hAnsi="Consolas" w:cs="Consolas"/>
+          <w:color w:val="000000"/>
+          <w:sz w:val="19"/>
+          <w:szCs w:val="19"/>
+        </w:rPr>
+        <w:t>()’. ‘</w:t>
+      </w:r>
+      <w:r>
+        <w:rPr>
+          <w:rFonts w:ascii="Consolas" w:eastAsiaTheme="minorHAnsi" w:hAnsi="Consolas" w:cs="Consolas"/>
+          <w:color w:val="000000"/>
+          <w:sz w:val="19"/>
+          <w:szCs w:val="19"/>
+          <w:highlight w:val="white"/>
+          <w:lang w:val="bg-BG"/>
+        </w:rPr>
+        <w:t>CheckAndProcess</w:t>
+      </w:r>
+      <w:r>
+        <w:rPr>
+          <w:rFonts w:ascii="Consolas" w:eastAsiaTheme="minorHAnsi" w:hAnsi="Consolas" w:cs="Consolas"/>
+          <w:color w:val="000000"/>
+          <w:sz w:val="19"/>
+          <w:szCs w:val="19"/>
+        </w:rPr>
+        <w:t>()’ in his body invoke ‘</w:t>
+      </w:r>
+      <w:r>
+        <w:rPr>
+          <w:rFonts w:ascii="Consolas" w:eastAsiaTheme="minorHAnsi" w:hAnsi="Consolas" w:cs="Consolas"/>
+          <w:color w:val="000000"/>
+          <w:sz w:val="19"/>
+          <w:szCs w:val="19"/>
+          <w:highlight w:val="white"/>
+          <w:lang w:val="bg-BG"/>
+        </w:rPr>
+        <w:t>MoveFigureLeftOrRight</w:t>
+      </w:r>
+      <w:r>
+        <w:rPr>
+          <w:rFonts w:ascii="Consolas" w:eastAsiaTheme="minorHAnsi" w:hAnsi="Consolas" w:cs="Consolas"/>
+          <w:color w:val="000000"/>
+          <w:sz w:val="19"/>
+          <w:szCs w:val="19"/>
+        </w:rPr>
+        <w:t xml:space="preserve"> </w:t>
+      </w:r>
+      <w:r>
+        <w:rPr>
+          <w:rFonts w:ascii="Consolas" w:eastAsiaTheme="minorHAnsi" w:hAnsi="Consolas" w:cs="Consolas"/>
+          <w:color w:val="000000"/>
+          <w:sz w:val="19"/>
+          <w:szCs w:val="19"/>
+        </w:rPr>
+        <w:t>()’.</w:t>
+      </w:r>
+    </w:p>
+    <w:p>
+      <w:pPr>
+        <w:pStyle w:val="ListParagraph"/>
+        <w:numPr>
+          <w:ilvl w:val="0"/>
+          <w:numId w:val="1"/>
+        </w:numPr>
+      </w:pPr>
+      <w:r>
+        <w:t>Changes in ‘</w:t>
+      </w:r>
+      <w:r>
+        <w:rPr>
+          <w:rFonts w:ascii="Consolas" w:eastAsiaTheme="minorHAnsi" w:hAnsi="Consolas" w:cs="Consolas"/>
+          <w:color w:val="000000"/>
+          <w:sz w:val="19"/>
+          <w:szCs w:val="19"/>
+          <w:highlight w:val="white"/>
+          <w:lang w:val="bg-BG"/>
+        </w:rPr>
+        <w:t>CheckNextKingPosition</w:t>
+      </w:r>
+      <w:r>
+        <w:rPr>
+          <w:rFonts w:ascii="Consolas" w:eastAsiaTheme="minorHAnsi" w:hAnsi="Consolas" w:cs="Consolas"/>
+          <w:color w:val="000000"/>
+          <w:sz w:val="19"/>
+          <w:szCs w:val="19"/>
+        </w:rPr>
+        <w:t>()</w:t>
+      </w:r>
+      <w:r>
+        <w:t>’ method. Created new private method ‘</w:t>
+      </w:r>
+      <w:r>
+        <w:rPr>
+          <w:rFonts w:ascii="Consolas" w:eastAsiaTheme="minorHAnsi" w:hAnsi="Consolas" w:cs="Consolas"/>
+          <w:color w:val="000000"/>
+          <w:sz w:val="19"/>
+          <w:szCs w:val="19"/>
+          <w:highlight w:val="white"/>
+          <w:lang w:val="bg-BG"/>
+        </w:rPr>
+        <w:t>CheckKingAvailableMove</w:t>
+      </w:r>
+      <w:r>
+        <w:rPr>
+          <w:rFonts w:ascii="Consolas" w:eastAsiaTheme="minorHAnsi" w:hAnsi="Consolas" w:cs="Consolas"/>
+          <w:color w:val="000000"/>
+          <w:sz w:val="19"/>
+          <w:szCs w:val="19"/>
+        </w:rPr>
+        <w:t>()</w:t>
+      </w:r>
+      <w:r>
+        <w:t>’. ‘</w:t>
+      </w:r>
+      <w:r>
+        <w:rPr>
+          <w:rFonts w:ascii="Consolas" w:eastAsiaTheme="minorHAnsi" w:hAnsi="Consolas" w:cs="Consolas"/>
+          <w:color w:val="000000"/>
+          <w:sz w:val="19"/>
+          <w:szCs w:val="19"/>
+          <w:highlight w:val="white"/>
+          <w:lang w:val="bg-BG"/>
+        </w:rPr>
+        <w:t>CheckNextKingPosition</w:t>
+      </w:r>
+      <w:r>
+        <w:rPr>
+          <w:rFonts w:ascii="Consolas" w:eastAsiaTheme="minorHAnsi" w:hAnsi="Consolas" w:cs="Consolas"/>
+          <w:color w:val="000000"/>
+          <w:sz w:val="19"/>
+          <w:szCs w:val="19"/>
+        </w:rPr>
+        <w:t>()</w:t>
+      </w:r>
+      <w:r>
+        <w:t>’ in his body invoke ‘</w:t>
+      </w:r>
+      <w:r>
+        <w:rPr>
+          <w:rFonts w:ascii="Consolas" w:eastAsiaTheme="minorHAnsi" w:hAnsi="Consolas" w:cs="Consolas"/>
+          <w:color w:val="000000"/>
+          <w:sz w:val="19"/>
+          <w:szCs w:val="19"/>
+          <w:highlight w:val="white"/>
+          <w:lang w:val="bg-BG"/>
+        </w:rPr>
+        <w:t>CheckKingAvailableMove</w:t>
+      </w:r>
+      <w:r>
+        <w:rPr>
+          <w:rFonts w:ascii="Consolas" w:eastAsiaTheme="minorHAnsi" w:hAnsi="Consolas" w:cs="Consolas"/>
+          <w:color w:val="000000"/>
+          <w:sz w:val="19"/>
+          <w:szCs w:val="19"/>
+        </w:rPr>
+        <w:t>()</w:t>
+      </w:r>
+      <w:r>
+        <w:t>’.</w:t>
+      </w:r>
+    </w:p>
+    <w:p>
+      <w:pPr>
+        <w:pStyle w:val="ListParagraph"/>
+        <w:numPr>
+          <w:ilvl w:val="0"/>
+          <w:numId w:val="1"/>
+        </w:numPr>
+      </w:pPr>
+      <w:r>
+        <w:t>Tomorrow</w:t>
+      </w:r>
+      <w:r>
+        <w:t xml:space="preserve"> (03.05.2013)</w:t>
+      </w:r>
+      <w:r>
+        <w:t xml:space="preserve"> I will continue </w:t>
+      </w:r>
+      <w:r>
+        <w:t>and will fill unit tests and new classes.</w:t>
+      </w:r>
     </w:p>
     <w:sectPr>
       <w:pgSz w:w="12240" w:h="15840"/>
@@ -17,6 +533,153 @@
     </w:sectPr>
   </w:body>
 </w:document>
+</file>
+
+<file path=word/endnotes.xml><?xml version="1.0" encoding="utf-8"?>
+<w:endnotes xmlns:wpc="http://schemas.microsoft.com/office/word/2010/wordprocessingCanvas" xmlns:mc="http://schemas.openxmlformats.org/markup-compatibility/2006" xmlns:o="urn:schemas-microsoft-com:office:office" xmlns:r="http://schemas.openxmlformats.org/officeDocument/2006/relationships" xmlns:m="http://schemas.openxmlformats.org/officeDocument/2006/math" xmlns:v="urn:schemas-microsoft-com:vml" xmlns:wp14="http://schemas.microsoft.com/office/word/2010/wordprocessingDrawing" xmlns:wp="http://schemas.openxmlformats.org/drawingml/2006/wordprocessingDrawing" xmlns:w10="urn:schemas-microsoft-com:office:word" xmlns:w="http://schemas.openxmlformats.org/wordprocessingml/2006/main" xmlns:w14="http://schemas.microsoft.com/office/word/2010/wordml" xmlns:wpg="http://schemas.microsoft.com/office/word/2010/wordprocessingGroup" xmlns:wpi="http://schemas.microsoft.com/office/word/2010/wordprocessingInk" xmlns:wne="http://schemas.microsoft.com/office/word/2006/wordml" xmlns:wps="http://schemas.microsoft.com/office/word/2010/wordprocessingShape" mc:Ignorable="w14 wp14">
+  <w:endnote w:type="separator" w:id="-1">
+    <w:p>
+      <w:pPr>
+        <w:spacing w:before="0" w:after="0"/>
+      </w:pPr>
+      <w:r>
+        <w:separator/>
+      </w:r>
+    </w:p>
+  </w:endnote>
+  <w:endnote w:type="continuationSeparator" w:id="0">
+    <w:p>
+      <w:pPr>
+        <w:spacing w:before="0" w:after="0"/>
+      </w:pPr>
+      <w:r>
+        <w:continuationSeparator/>
+      </w:r>
+    </w:p>
+  </w:endnote>
+</w:endnotes>
+</file>
+
+<file path=word/footnotes.xml><?xml version="1.0" encoding="utf-8"?>
+<w:footnotes xmlns:wpc="http://schemas.microsoft.com/office/word/2010/wordprocessingCanvas" xmlns:mc="http://schemas.openxmlformats.org/markup-compatibility/2006" xmlns:o="urn:schemas-microsoft-com:office:office" xmlns:r="http://schemas.openxmlformats.org/officeDocument/2006/relationships" xmlns:m="http://schemas.openxmlformats.org/officeDocument/2006/math" xmlns:v="urn:schemas-microsoft-com:vml" xmlns:wp14="http://schemas.microsoft.com/office/word/2010/wordprocessingDrawing" xmlns:wp="http://schemas.openxmlformats.org/drawingml/2006/wordprocessingDrawing" xmlns:w10="urn:schemas-microsoft-com:office:word" xmlns:w="http://schemas.openxmlformats.org/wordprocessingml/2006/main" xmlns:w14="http://schemas.microsoft.com/office/word/2010/wordml" xmlns:wpg="http://schemas.microsoft.com/office/word/2010/wordprocessingGroup" xmlns:wpi="http://schemas.microsoft.com/office/word/2010/wordprocessingInk" xmlns:wne="http://schemas.microsoft.com/office/word/2006/wordml" xmlns:wps="http://schemas.microsoft.com/office/word/2010/wordprocessingShape" mc:Ignorable="w14 wp14">
+  <w:footnote w:type="separator" w:id="-1">
+    <w:p>
+      <w:pPr>
+        <w:spacing w:before="0" w:after="0"/>
+      </w:pPr>
+      <w:r>
+        <w:separator/>
+      </w:r>
+    </w:p>
+  </w:footnote>
+  <w:footnote w:type="continuationSeparator" w:id="0">
+    <w:p>
+      <w:pPr>
+        <w:spacing w:before="0" w:after="0"/>
+      </w:pPr>
+      <w:r>
+        <w:continuationSeparator/>
+      </w:r>
+    </w:p>
+  </w:footnote>
+</w:footnotes>
+</file>
+
+<file path=word/numbering.xml><?xml version="1.0" encoding="utf-8"?>
+<w:numbering xmlns:wpc="http://schemas.microsoft.com/office/word/2010/wordprocessingCanvas" xmlns:mc="http://schemas.openxmlformats.org/markup-compatibility/2006" xmlns:o="urn:schemas-microsoft-com:office:office" xmlns:r="http://schemas.openxmlformats.org/officeDocument/2006/relationships" xmlns:m="http://schemas.openxmlformats.org/officeDocument/2006/math" xmlns:v="urn:schemas-microsoft-com:vml" xmlns:wp14="http://schemas.microsoft.com/office/word/2010/wordprocessingDrawing" xmlns:wp="http://schemas.openxmlformats.org/drawingml/2006/wordprocessingDrawing" xmlns:w10="urn:schemas-microsoft-com:office:word" xmlns:w="http://schemas.openxmlformats.org/wordprocessingml/2006/main" xmlns:w14="http://schemas.microsoft.com/office/word/2010/wordml" xmlns:wpg="http://schemas.microsoft.com/office/word/2010/wordprocessingGroup" xmlns:wpi="http://schemas.microsoft.com/office/word/2010/wordprocessingInk" xmlns:wne="http://schemas.microsoft.com/office/word/2006/wordml" xmlns:wps="http://schemas.microsoft.com/office/word/2010/wordprocessingShape" mc:Ignorable="w14 wp14">
+  <w:abstractNum w:abstractNumId="0">
+    <w:nsid w:val="38264E9C"/>
+    <w:multiLevelType w:val="hybridMultilevel"/>
+    <w:tmpl w:val="459277A4"/>
+    <w:lvl w:ilvl="0" w:tplc="0409000F">
+      <w:start w:val="1"/>
+      <w:numFmt w:val="decimal"/>
+      <w:lvlText w:val="%1."/>
+      <w:lvlJc w:val="left"/>
+      <w:pPr>
+        <w:ind w:left="360" w:hanging="360"/>
+      </w:pPr>
+    </w:lvl>
+    <w:lvl w:ilvl="1" w:tplc="04090001">
+      <w:start w:val="1"/>
+      <w:numFmt w:val="bullet"/>
+      <w:lvlText w:val=""/>
+      <w:lvlJc w:val="left"/>
+      <w:pPr>
+        <w:ind w:left="1080" w:hanging="360"/>
+      </w:pPr>
+      <w:rPr>
+        <w:rFonts w:ascii="Symbol" w:hAnsi="Symbol" w:hint="default"/>
+      </w:rPr>
+    </w:lvl>
+    <w:lvl w:ilvl="2" w:tplc="0409001B">
+      <w:start w:val="1"/>
+      <w:numFmt w:val="lowerRoman"/>
+      <w:lvlText w:val="%3."/>
+      <w:lvlJc w:val="right"/>
+      <w:pPr>
+        <w:ind w:left="1800" w:hanging="180"/>
+      </w:pPr>
+    </w:lvl>
+    <w:lvl w:ilvl="3" w:tplc="0409000F" w:tentative="1">
+      <w:start w:val="1"/>
+      <w:numFmt w:val="decimal"/>
+      <w:lvlText w:val="%4."/>
+      <w:lvlJc w:val="left"/>
+      <w:pPr>
+        <w:ind w:left="2520" w:hanging="360"/>
+      </w:pPr>
+    </w:lvl>
+    <w:lvl w:ilvl="4" w:tplc="04090019" w:tentative="1">
+      <w:start w:val="1"/>
+      <w:numFmt w:val="lowerLetter"/>
+      <w:lvlText w:val="%5."/>
+      <w:lvlJc w:val="left"/>
+      <w:pPr>
+        <w:ind w:left="3240" w:hanging="360"/>
+      </w:pPr>
+    </w:lvl>
+    <w:lvl w:ilvl="5" w:tplc="0409001B" w:tentative="1">
+      <w:start w:val="1"/>
+      <w:numFmt w:val="lowerRoman"/>
+      <w:lvlText w:val="%6."/>
+      <w:lvlJc w:val="right"/>
+      <w:pPr>
+        <w:ind w:left="3960" w:hanging="180"/>
+      </w:pPr>
+    </w:lvl>
+    <w:lvl w:ilvl="6" w:tplc="0409000F" w:tentative="1">
+      <w:start w:val="1"/>
+      <w:numFmt w:val="decimal"/>
+      <w:lvlText w:val="%7."/>
+      <w:lvlJc w:val="left"/>
+      <w:pPr>
+        <w:ind w:left="4680" w:hanging="360"/>
+      </w:pPr>
+    </w:lvl>
+    <w:lvl w:ilvl="7" w:tplc="04090019" w:tentative="1">
+      <w:start w:val="1"/>
+      <w:numFmt w:val="lowerLetter"/>
+      <w:lvlText w:val="%8."/>
+      <w:lvlJc w:val="left"/>
+      <w:pPr>
+        <w:ind w:left="5400" w:hanging="360"/>
+      </w:pPr>
+    </w:lvl>
+    <w:lvl w:ilvl="8" w:tplc="0409001B" w:tentative="1">
+      <w:start w:val="1"/>
+      <w:numFmt w:val="lowerRoman"/>
+      <w:lvlText w:val="%9."/>
+      <w:lvlJc w:val="right"/>
+      <w:pPr>
+        <w:ind w:left="6120" w:hanging="180"/>
+      </w:pPr>
+    </w:lvl>
+  </w:abstractNum>
+  <w:num w:numId="1">
+    <w:abstractNumId w:val="0"/>
+  </w:num>
+</w:numbering>
 </file>
 
 <file path=word/styles.xml><?xml version="1.0" encoding="utf-8"?>
@@ -38,7 +701,7 @@
   </w:docDefaults>
   <w:latentStyles w:defLockedState="0" w:defUIPriority="99" w:defSemiHidden="1" w:defUnhideWhenUsed="1" w:defQFormat="0" w:count="267">
     <w:lsdException w:name="Normal" w:semiHidden="0" w:uiPriority="0" w:unhideWhenUsed="0" w:qFormat="1"/>
-    <w:lsdException w:name="heading 1" w:semiHidden="0" w:uiPriority="9" w:unhideWhenUsed="0" w:qFormat="1"/>
+    <w:lsdException w:name="heading 1" w:semiHidden="0" w:uiPriority="0" w:unhideWhenUsed="0" w:qFormat="1"/>
     <w:lsdException w:name="heading 2" w:uiPriority="9" w:qFormat="1"/>
     <w:lsdException w:name="heading 3" w:uiPriority="9" w:qFormat="1"/>
     <w:lsdException w:name="heading 4" w:uiPriority="9" w:qFormat="1"/>
@@ -60,6 +723,7 @@
     <w:lsdException w:name="Title" w:semiHidden="0" w:uiPriority="10" w:unhideWhenUsed="0" w:qFormat="1"/>
     <w:lsdException w:name="Default Paragraph Font" w:uiPriority="1"/>
     <w:lsdException w:name="Subtitle" w:semiHidden="0" w:uiPriority="11" w:unhideWhenUsed="0" w:qFormat="1"/>
+    <w:lsdException w:name="Hyperlink" w:uiPriority="0"/>
     <w:lsdException w:name="Strong" w:semiHidden="0" w:uiPriority="22" w:unhideWhenUsed="0" w:qFormat="1"/>
     <w:lsdException w:name="Emphasis" w:semiHidden="0" w:uiPriority="20" w:unhideWhenUsed="0" w:qFormat="1"/>
     <w:lsdException w:name="Table Grid" w:semiHidden="0" w:uiPriority="59" w:unhideWhenUsed="0"/>
@@ -178,6 +842,36 @@
   <w:style w:type="paragraph" w:default="1" w:styleId="Normal">
     <w:name w:val="Normal"/>
     <w:qFormat/>
+    <w:rsid w:val="00E869D5"/>
+    <w:pPr>
+      <w:spacing w:before="120" w:after="120" w:line="240" w:lineRule="auto"/>
+      <w:jc w:val="both"/>
+    </w:pPr>
+    <w:rPr>
+      <w:rFonts w:ascii="Calibri" w:eastAsia="Times New Roman" w:hAnsi="Calibri" w:cs="Times New Roman"/>
+      <w:sz w:val="24"/>
+      <w:szCs w:val="24"/>
+    </w:rPr>
+  </w:style>
+  <w:style w:type="paragraph" w:styleId="Heading1">
+    <w:name w:val="heading 1"/>
+    <w:basedOn w:val="Normal"/>
+    <w:next w:val="Normal"/>
+    <w:link w:val="Heading1Char"/>
+    <w:qFormat/>
+    <w:rsid w:val="00E869D5"/>
+    <w:pPr>
+      <w:keepNext/>
+      <w:spacing w:before="240" w:after="60"/>
+      <w:outlineLvl w:val="0"/>
+    </w:pPr>
+    <w:rPr>
+      <w:b/>
+      <w:bCs/>
+      <w:kern w:val="32"/>
+      <w:sz w:val="32"/>
+      <w:szCs w:val="32"/>
+    </w:rPr>
   </w:style>
   <w:style w:type="character" w:default="1" w:styleId="DefaultParagraphFont">
     <w:name w:val="Default Paragraph Font"/>
@@ -205,6 +899,93 @@
     <w:uiPriority w:val="99"/>
     <w:semiHidden/>
     <w:unhideWhenUsed/>
+  </w:style>
+  <w:style w:type="character" w:customStyle="1" w:styleId="Heading1Char">
+    <w:name w:val="Heading 1 Char"/>
+    <w:basedOn w:val="DefaultParagraphFont"/>
+    <w:link w:val="Heading1"/>
+    <w:rsid w:val="00E869D5"/>
+    <w:rPr>
+      <w:rFonts w:ascii="Calibri" w:eastAsia="Times New Roman" w:hAnsi="Calibri" w:cs="Times New Roman"/>
+      <w:b/>
+      <w:bCs/>
+      <w:kern w:val="32"/>
+      <w:sz w:val="32"/>
+      <w:szCs w:val="32"/>
+    </w:rPr>
+  </w:style>
+  <w:style w:type="character" w:styleId="Hyperlink">
+    <w:name w:val="Hyperlink"/>
+    <w:rsid w:val="00E869D5"/>
+    <w:rPr>
+      <w:color w:val="0000FF"/>
+      <w:u w:val="single"/>
+    </w:rPr>
+  </w:style>
+  <w:style w:type="paragraph" w:styleId="Header">
+    <w:name w:val="header"/>
+    <w:basedOn w:val="Normal"/>
+    <w:link w:val="HeaderChar"/>
+    <w:uiPriority w:val="99"/>
+    <w:unhideWhenUsed/>
+    <w:rsid w:val="009B47D5"/>
+    <w:pPr>
+      <w:tabs>
+        <w:tab w:val="center" w:pos="4703"/>
+        <w:tab w:val="right" w:pos="9406"/>
+      </w:tabs>
+      <w:spacing w:before="0" w:after="0"/>
+    </w:pPr>
+  </w:style>
+  <w:style w:type="character" w:customStyle="1" w:styleId="HeaderChar">
+    <w:name w:val="Header Char"/>
+    <w:basedOn w:val="DefaultParagraphFont"/>
+    <w:link w:val="Header"/>
+    <w:uiPriority w:val="99"/>
+    <w:rsid w:val="009B47D5"/>
+    <w:rPr>
+      <w:rFonts w:ascii="Calibri" w:eastAsia="Times New Roman" w:hAnsi="Calibri" w:cs="Times New Roman"/>
+      <w:sz w:val="24"/>
+      <w:szCs w:val="24"/>
+    </w:rPr>
+  </w:style>
+  <w:style w:type="paragraph" w:styleId="Footer">
+    <w:name w:val="footer"/>
+    <w:basedOn w:val="Normal"/>
+    <w:link w:val="FooterChar"/>
+    <w:uiPriority w:val="99"/>
+    <w:unhideWhenUsed/>
+    <w:rsid w:val="009B47D5"/>
+    <w:pPr>
+      <w:tabs>
+        <w:tab w:val="center" w:pos="4703"/>
+        <w:tab w:val="right" w:pos="9406"/>
+      </w:tabs>
+      <w:spacing w:before="0" w:after="0"/>
+    </w:pPr>
+  </w:style>
+  <w:style w:type="character" w:customStyle="1" w:styleId="FooterChar">
+    <w:name w:val="Footer Char"/>
+    <w:basedOn w:val="DefaultParagraphFont"/>
+    <w:link w:val="Footer"/>
+    <w:uiPriority w:val="99"/>
+    <w:rsid w:val="009B47D5"/>
+    <w:rPr>
+      <w:rFonts w:ascii="Calibri" w:eastAsia="Times New Roman" w:hAnsi="Calibri" w:cs="Times New Roman"/>
+      <w:sz w:val="24"/>
+      <w:szCs w:val="24"/>
+    </w:rPr>
+  </w:style>
+  <w:style w:type="paragraph" w:styleId="ListParagraph">
+    <w:name w:val="List Paragraph"/>
+    <w:basedOn w:val="Normal"/>
+    <w:uiPriority w:val="34"/>
+    <w:qFormat/>
+    <w:rsid w:val="00433735"/>
+    <w:pPr>
+      <w:ind w:left="720"/>
+      <w:contextualSpacing/>
+    </w:pPr>
   </w:style>
 </w:styles>
 </file>
@@ -228,7 +1009,7 @@
   </w:docDefaults>
   <w:latentStyles w:defLockedState="0" w:defUIPriority="99" w:defSemiHidden="1" w:defUnhideWhenUsed="1" w:defQFormat="0" w:count="267">
     <w:lsdException w:name="Normal" w:semiHidden="0" w:uiPriority="0" w:unhideWhenUsed="0" w:qFormat="1"/>
-    <w:lsdException w:name="heading 1" w:semiHidden="0" w:uiPriority="9" w:unhideWhenUsed="0" w:qFormat="1"/>
+    <w:lsdException w:name="heading 1" w:semiHidden="0" w:uiPriority="0" w:unhideWhenUsed="0" w:qFormat="1"/>
     <w:lsdException w:name="heading 2" w:uiPriority="9" w:qFormat="1"/>
     <w:lsdException w:name="heading 3" w:uiPriority="9" w:qFormat="1"/>
     <w:lsdException w:name="heading 4" w:uiPriority="9" w:qFormat="1"/>
@@ -250,6 +1031,7 @@
     <w:lsdException w:name="Title" w:semiHidden="0" w:uiPriority="10" w:unhideWhenUsed="0" w:qFormat="1"/>
     <w:lsdException w:name="Default Paragraph Font" w:uiPriority="1"/>
     <w:lsdException w:name="Subtitle" w:semiHidden="0" w:uiPriority="11" w:unhideWhenUsed="0" w:qFormat="1"/>
+    <w:lsdException w:name="Hyperlink" w:uiPriority="0"/>
     <w:lsdException w:name="Strong" w:semiHidden="0" w:uiPriority="22" w:unhideWhenUsed="0" w:qFormat="1"/>
     <w:lsdException w:name="Emphasis" w:semiHidden="0" w:uiPriority="20" w:unhideWhenUsed="0" w:qFormat="1"/>
     <w:lsdException w:name="Table Grid" w:semiHidden="0" w:uiPriority="59" w:unhideWhenUsed="0"/>
@@ -368,6 +1150,36 @@
   <w:style w:type="paragraph" w:default="1" w:styleId="Normal">
     <w:name w:val="Normal"/>
     <w:qFormat/>
+    <w:rsid w:val="00E869D5"/>
+    <w:pPr>
+      <w:spacing w:before="120" w:after="120" w:line="240" w:lineRule="auto"/>
+      <w:jc w:val="both"/>
+    </w:pPr>
+    <w:rPr>
+      <w:rFonts w:ascii="Calibri" w:eastAsia="Times New Roman" w:hAnsi="Calibri" w:cs="Times New Roman"/>
+      <w:sz w:val="24"/>
+      <w:szCs w:val="24"/>
+    </w:rPr>
+  </w:style>
+  <w:style w:type="paragraph" w:styleId="Heading1">
+    <w:name w:val="heading 1"/>
+    <w:basedOn w:val="Normal"/>
+    <w:next w:val="Normal"/>
+    <w:link w:val="Heading1Char"/>
+    <w:qFormat/>
+    <w:rsid w:val="00E869D5"/>
+    <w:pPr>
+      <w:keepNext/>
+      <w:spacing w:before="240" w:after="60"/>
+      <w:outlineLvl w:val="0"/>
+    </w:pPr>
+    <w:rPr>
+      <w:b/>
+      <w:bCs/>
+      <w:kern w:val="32"/>
+      <w:sz w:val="32"/>
+      <w:szCs w:val="32"/>
+    </w:rPr>
   </w:style>
   <w:style w:type="character" w:default="1" w:styleId="DefaultParagraphFont">
     <w:name w:val="Default Paragraph Font"/>
@@ -395,6 +1207,93 @@
     <w:uiPriority w:val="99"/>
     <w:semiHidden/>
     <w:unhideWhenUsed/>
+  </w:style>
+  <w:style w:type="character" w:customStyle="1" w:styleId="Heading1Char">
+    <w:name w:val="Heading 1 Char"/>
+    <w:basedOn w:val="DefaultParagraphFont"/>
+    <w:link w:val="Heading1"/>
+    <w:rsid w:val="00E869D5"/>
+    <w:rPr>
+      <w:rFonts w:ascii="Calibri" w:eastAsia="Times New Roman" w:hAnsi="Calibri" w:cs="Times New Roman"/>
+      <w:b/>
+      <w:bCs/>
+      <w:kern w:val="32"/>
+      <w:sz w:val="32"/>
+      <w:szCs w:val="32"/>
+    </w:rPr>
+  </w:style>
+  <w:style w:type="character" w:styleId="Hyperlink">
+    <w:name w:val="Hyperlink"/>
+    <w:rsid w:val="00E869D5"/>
+    <w:rPr>
+      <w:color w:val="0000FF"/>
+      <w:u w:val="single"/>
+    </w:rPr>
+  </w:style>
+  <w:style w:type="paragraph" w:styleId="Header">
+    <w:name w:val="header"/>
+    <w:basedOn w:val="Normal"/>
+    <w:link w:val="HeaderChar"/>
+    <w:uiPriority w:val="99"/>
+    <w:unhideWhenUsed/>
+    <w:rsid w:val="009B47D5"/>
+    <w:pPr>
+      <w:tabs>
+        <w:tab w:val="center" w:pos="4703"/>
+        <w:tab w:val="right" w:pos="9406"/>
+      </w:tabs>
+      <w:spacing w:before="0" w:after="0"/>
+    </w:pPr>
+  </w:style>
+  <w:style w:type="character" w:customStyle="1" w:styleId="HeaderChar">
+    <w:name w:val="Header Char"/>
+    <w:basedOn w:val="DefaultParagraphFont"/>
+    <w:link w:val="Header"/>
+    <w:uiPriority w:val="99"/>
+    <w:rsid w:val="009B47D5"/>
+    <w:rPr>
+      <w:rFonts w:ascii="Calibri" w:eastAsia="Times New Roman" w:hAnsi="Calibri" w:cs="Times New Roman"/>
+      <w:sz w:val="24"/>
+      <w:szCs w:val="24"/>
+    </w:rPr>
+  </w:style>
+  <w:style w:type="paragraph" w:styleId="Footer">
+    <w:name w:val="footer"/>
+    <w:basedOn w:val="Normal"/>
+    <w:link w:val="FooterChar"/>
+    <w:uiPriority w:val="99"/>
+    <w:unhideWhenUsed/>
+    <w:rsid w:val="009B47D5"/>
+    <w:pPr>
+      <w:tabs>
+        <w:tab w:val="center" w:pos="4703"/>
+        <w:tab w:val="right" w:pos="9406"/>
+      </w:tabs>
+      <w:spacing w:before="0" w:after="0"/>
+    </w:pPr>
+  </w:style>
+  <w:style w:type="character" w:customStyle="1" w:styleId="FooterChar">
+    <w:name w:val="Footer Char"/>
+    <w:basedOn w:val="DefaultParagraphFont"/>
+    <w:link w:val="Footer"/>
+    <w:uiPriority w:val="99"/>
+    <w:rsid w:val="009B47D5"/>
+    <w:rPr>
+      <w:rFonts w:ascii="Calibri" w:eastAsia="Times New Roman" w:hAnsi="Calibri" w:cs="Times New Roman"/>
+      <w:sz w:val="24"/>
+      <w:szCs w:val="24"/>
+    </w:rPr>
+  </w:style>
+  <w:style w:type="paragraph" w:styleId="ListParagraph">
+    <w:name w:val="List Paragraph"/>
+    <w:basedOn w:val="Normal"/>
+    <w:uiPriority w:val="34"/>
+    <w:qFormat/>
+    <w:rsid w:val="00433735"/>
+    <w:pPr>
+      <w:ind w:left="720"/>
+      <w:contextualSpacing/>
+    </w:pPr>
   </w:style>
 </w:styles>
 </file>

</xml_diff>

<commit_message>
1. Changes in ‘CheckAndProcess()’, optimized king move. Created new method ‘MoveKing()’. 2. UI changes. Clearing console after valid command. 3. Minor code optimization.
</commit_message>
<xml_diff>
--- a/Documentation/Project Documentation.docx
+++ b/Documentation/Project Documentation.docx
@@ -105,8 +105,6 @@
       <w:r>
         <w:t>Deleted some use</w:t>
       </w:r>
-      <w:bookmarkStart w:id="0" w:name="_GoBack"/>
-      <w:bookmarkEnd w:id="0"/>
       <w:r>
         <w:t>less comments.</w:t>
       </w:r>
@@ -184,25 +182,7 @@
           <w:sz w:val="19"/>
           <w:szCs w:val="19"/>
         </w:rPr>
-        <w:t>()’.</w:t>
-      </w:r>
-      <w:r>
-        <w:rPr>
-          <w:rFonts w:ascii="Consolas" w:eastAsiaTheme="minorHAnsi" w:hAnsi="Consolas" w:cs="Consolas"/>
-          <w:color w:val="000000"/>
-          <w:sz w:val="19"/>
-          <w:szCs w:val="19"/>
-        </w:rPr>
-        <w:t xml:space="preserve"> </w:t>
-      </w:r>
-      <w:r>
-        <w:rPr>
-          <w:rFonts w:ascii="Consolas" w:eastAsiaTheme="minorHAnsi" w:hAnsi="Consolas" w:cs="Consolas"/>
-          <w:color w:val="000000"/>
-          <w:sz w:val="19"/>
-          <w:szCs w:val="19"/>
-        </w:rPr>
-        <w:t>‘</w:t>
+        <w:t>()’. ‘</w:t>
       </w:r>
       <w:r>
         <w:rPr>
@@ -222,25 +202,7 @@
           <w:sz w:val="19"/>
           <w:szCs w:val="19"/>
         </w:rPr>
-        <w:t>()’</w:t>
-      </w:r>
-      <w:r>
-        <w:rPr>
-          <w:rFonts w:ascii="Consolas" w:eastAsiaTheme="minorHAnsi" w:hAnsi="Consolas" w:cs="Consolas"/>
-          <w:color w:val="000000"/>
-          <w:sz w:val="19"/>
-          <w:szCs w:val="19"/>
-        </w:rPr>
-        <w:t xml:space="preserve"> in his body invoke </w:t>
-      </w:r>
-      <w:r>
-        <w:rPr>
-          <w:rFonts w:ascii="Consolas" w:eastAsiaTheme="minorHAnsi" w:hAnsi="Consolas" w:cs="Consolas"/>
-          <w:color w:val="000000"/>
-          <w:sz w:val="19"/>
-          <w:szCs w:val="19"/>
-        </w:rPr>
-        <w:t>‘</w:t>
+        <w:t>()’ in his body invoke ‘</w:t>
       </w:r>
       <w:r>
         <w:rPr>
@@ -260,16 +222,7 @@
           <w:sz w:val="19"/>
           <w:szCs w:val="19"/>
         </w:rPr>
-        <w:t>()’</w:t>
-      </w:r>
-      <w:r>
-        <w:rPr>
-          <w:rFonts w:ascii="Consolas" w:eastAsiaTheme="minorHAnsi" w:hAnsi="Consolas" w:cs="Consolas"/>
-          <w:color w:val="000000"/>
-          <w:sz w:val="19"/>
-          <w:szCs w:val="19"/>
-        </w:rPr>
-        <w:t>.</w:t>
+        <w:t>()’.</w:t>
       </w:r>
     </w:p>
     <w:p>
@@ -339,16 +292,7 @@
           <w:sz w:val="19"/>
           <w:szCs w:val="19"/>
         </w:rPr>
-        <w:t xml:space="preserve"> </w:t>
-      </w:r>
-      <w:r>
-        <w:rPr>
-          <w:rFonts w:ascii="Consolas" w:eastAsiaTheme="minorHAnsi" w:hAnsi="Consolas" w:cs="Consolas"/>
-          <w:color w:val="000000"/>
-          <w:sz w:val="19"/>
-          <w:szCs w:val="19"/>
-        </w:rPr>
-        <w:t>()’. ‘</w:t>
+        <w:t xml:space="preserve"> ()’. ‘</w:t>
       </w:r>
       <w:r>
         <w:rPr>
@@ -388,16 +332,7 @@
           <w:sz w:val="19"/>
           <w:szCs w:val="19"/>
         </w:rPr>
-        <w:t xml:space="preserve"> </w:t>
-      </w:r>
-      <w:r>
-        <w:rPr>
-          <w:rFonts w:ascii="Consolas" w:eastAsiaTheme="minorHAnsi" w:hAnsi="Consolas" w:cs="Consolas"/>
-          <w:color w:val="000000"/>
-          <w:sz w:val="19"/>
-          <w:szCs w:val="19"/>
-        </w:rPr>
-        <w:t>()’.</w:t>
+        <w:t xml:space="preserve"> ()’.</w:t>
       </w:r>
     </w:p>
     <w:p>
@@ -513,16 +448,33 @@
         </w:numPr>
       </w:pPr>
       <w:r>
-        <w:t>Tomorrow</w:t>
-      </w:r>
-      <w:r>
-        <w:t xml:space="preserve"> (03.05.2013)</w:t>
-      </w:r>
-      <w:r>
-        <w:t xml:space="preserve"> I will continue </w:t>
-      </w:r>
-      <w:r>
-        <w:t>and will fill unit tests and new classes.</w:t>
+        <w:t>Changes in ‘CheckAndProcess()’, optimized king move. Created new method ‘MoveKing()’.</w:t>
+      </w:r>
+    </w:p>
+    <w:p>
+      <w:pPr>
+        <w:pStyle w:val="ListParagraph"/>
+        <w:numPr>
+          <w:ilvl w:val="0"/>
+          <w:numId w:val="1"/>
+        </w:numPr>
+      </w:pPr>
+      <w:r>
+        <w:t>UI changes. Clearing console after valid command.</w:t>
+      </w:r>
+      <w:bookmarkStart w:id="0" w:name="_GoBack"/>
+      <w:bookmarkEnd w:id="0"/>
+    </w:p>
+    <w:p>
+      <w:pPr>
+        <w:pStyle w:val="ListParagraph"/>
+        <w:numPr>
+          <w:ilvl w:val="0"/>
+          <w:numId w:val="1"/>
+        </w:numPr>
+      </w:pPr>
+      <w:r>
+        <w:t>Minor code optimization.</w:t>
       </w:r>
     </w:p>
     <w:sectPr>

</xml_diff>

<commit_message>
Game Logic is moved to separated classes.
</commit_message>
<xml_diff>
--- a/Documentation/Project Documentation.docx
+++ b/Documentation/Project Documentation.docx
@@ -462,8 +462,6 @@
       <w:r>
         <w:t>UI changes. Clearing console after valid command.</w:t>
       </w:r>
-      <w:bookmarkStart w:id="0" w:name="_GoBack"/>
-      <w:bookmarkEnd w:id="0"/>
     </w:p>
     <w:p>
       <w:pPr>
@@ -475,6 +473,23 @@
       </w:pPr>
       <w:r>
         <w:t>Minor code optimization.</w:t>
+      </w:r>
+    </w:p>
+    <w:p>
+      <w:pPr>
+        <w:pStyle w:val="ListParagraph"/>
+        <w:numPr>
+          <w:ilvl w:val="0"/>
+          <w:numId w:val="1"/>
+        </w:numPr>
+      </w:pPr>
+      <w:r>
+        <w:t>Game l</w:t>
+      </w:r>
+      <w:bookmarkStart w:id="0" w:name="_GoBack"/>
+      <w:bookmarkEnd w:id="0"/>
+      <w:r>
+        <w:t>ogic is moved to separated classes.</w:t>
       </w:r>
     </w:p>
     <w:sectPr>

</xml_diff>

<commit_message>
Encapsulated fileds and added abstract classes
</commit_message>
<xml_diff>
--- a/Documentation/Project Documentation.docx
+++ b/Documentation/Project Documentation.docx
@@ -486,11 +486,23 @@
       <w:r>
         <w:t>Game l</w:t>
       </w:r>
+      <w:r>
+        <w:t>ogic is moved to separated classes.</w:t>
+      </w:r>
+    </w:p>
+    <w:p>
+      <w:pPr>
+        <w:pStyle w:val="ListParagraph"/>
+        <w:numPr>
+          <w:ilvl w:val="0"/>
+          <w:numId w:val="1"/>
+        </w:numPr>
+      </w:pPr>
+      <w:r>
+        <w:t>Removed old files that are unused.</w:t>
+      </w:r>
       <w:bookmarkStart w:id="0" w:name="_GoBack"/>
       <w:bookmarkEnd w:id="0"/>
-      <w:r>
-        <w:t>ogic is moved to separated classes.</w:t>
-      </w:r>
     </w:p>
     <w:sectPr>
       <w:pgSz w:w="12240" w:h="15840"/>

</xml_diff>

<commit_message>
Made changes to the Pawn logic
1. Added abstract members to the Pawn class and overrode them.
2. Will implement MovePawn method soon ( we need to move the logic form
the GameLogic class)
3. Fixed the empty input bug by adding a IsNullOrEmpty check.
</commit_message>
<xml_diff>
--- a/Documentation/Project Documentation.docx
+++ b/Documentation/Project Documentation.docx
@@ -539,6 +539,18 @@
       </w:r>
       <w:r>
         <w:t>.</w:t>
+      </w:r>
+    </w:p>
+    <w:p>
+      <w:pPr>
+        <w:pStyle w:val="ListParagraph"/>
+        <w:numPr>
+          <w:ilvl w:val="0"/>
+          <w:numId w:val="1"/>
+        </w:numPr>
+      </w:pPr>
+      <w:r>
+        <w:t>Transformed all static classes to instance ones.</w:t>
       </w:r>
       <w:bookmarkStart w:id="0" w:name="_GoBack"/>
       <w:bookmarkEnd w:id="0"/>

</xml_diff>

<commit_message>
Added new unit test, now code coverage is 41%.
Updated class diagram.
</commit_message>
<xml_diff>
--- a/Documentation/Project Documentation.docx
+++ b/Documentation/Project Documentation.docx
@@ -39,7 +39,10 @@
         </w:numPr>
       </w:pPr>
       <w:r>
-        <w:t>Removed all unneeded empty lines, e.g. in the method;</w:t>
+        <w:t>Removed all unneeded empty lines</w:t>
+      </w:r>
+      <w:r>
+        <w:t>.</w:t>
       </w:r>
     </w:p>
     <w:p>
@@ -50,10 +53,13 @@
         </w:numPr>
       </w:pPr>
       <w:r>
-        <w:t>Removed all unneeded empty lines, e.g. in the method</w:t>
-      </w:r>
-      <w:r>
-        <w:t>;</w:t>
+        <w:t xml:space="preserve">Removed all </w:t>
+      </w:r>
+      <w:r>
+        <w:t xml:space="preserve">useless </w:t>
+      </w:r>
+      <w:r>
+        <w:t>comments.</w:t>
       </w:r>
     </w:p>
     <w:p>
@@ -64,10 +70,18 @@
         </w:numPr>
       </w:pPr>
       <w:r>
-        <w:t>Fixed some method naming errors</w:t>
-      </w:r>
-      <w:r>
-        <w:t>;</w:t>
+        <w:t>Change methods names.</w:t>
+      </w:r>
+    </w:p>
+    <w:p>
+      <w:pPr>
+        <w:numPr>
+          <w:ilvl w:val="1"/>
+          <w:numId w:val="1"/>
+        </w:numPr>
+      </w:pPr>
+      <w:r>
+        <w:t>Change variable names.</w:t>
       </w:r>
     </w:p>
     <w:p>
@@ -91,7 +105,94 @@
         </w:numPr>
       </w:pPr>
       <w:r>
-        <w:t>Created new class hierarchy. In the feature methods must be translated in this classes.</w:t>
+        <w:t xml:space="preserve">Created new class hierarchy. In the feature methods must be translated in </w:t>
+      </w:r>
+      <w:proofErr w:type="gramStart"/>
+      <w:r>
+        <w:t>this classes</w:t>
+      </w:r>
+      <w:proofErr w:type="gramEnd"/>
+      <w:r>
+        <w:t>.</w:t>
+      </w:r>
+    </w:p>
+    <w:p>
+      <w:pPr>
+        <w:pStyle w:val="ListParagraph"/>
+        <w:numPr>
+          <w:ilvl w:val="1"/>
+          <w:numId w:val="1"/>
+        </w:numPr>
+      </w:pPr>
+      <w:r>
+        <w:t>Created abstract class Figure.</w:t>
+      </w:r>
+    </w:p>
+    <w:p>
+      <w:pPr>
+        <w:pStyle w:val="ListParagraph"/>
+        <w:numPr>
+          <w:ilvl w:val="1"/>
+          <w:numId w:val="1"/>
+        </w:numPr>
+      </w:pPr>
+      <w:r>
+        <w:t xml:space="preserve">Created </w:t>
+      </w:r>
+      <w:r>
+        <w:t>class</w:t>
+      </w:r>
+      <w:r>
+        <w:t>es</w:t>
+      </w:r>
+      <w:r>
+        <w:t xml:space="preserve"> </w:t>
+      </w:r>
+      <w:r>
+        <w:t>Pawn and King</w:t>
+      </w:r>
+      <w:r>
+        <w:t>.</w:t>
+      </w:r>
+    </w:p>
+    <w:p>
+      <w:pPr>
+        <w:pStyle w:val="ListParagraph"/>
+        <w:numPr>
+          <w:ilvl w:val="1"/>
+          <w:numId w:val="1"/>
+        </w:numPr>
+      </w:pPr>
+      <w:r>
+        <w:t xml:space="preserve">Created class </w:t>
+      </w:r>
+      <w:proofErr w:type="spellStart"/>
+      <w:r>
+        <w:t>GameBoard</w:t>
+      </w:r>
+      <w:proofErr w:type="spellEnd"/>
+      <w:r>
+        <w:t>.</w:t>
+      </w:r>
+    </w:p>
+    <w:p>
+      <w:pPr>
+        <w:pStyle w:val="ListParagraph"/>
+        <w:numPr>
+          <w:ilvl w:val="1"/>
+          <w:numId w:val="1"/>
+        </w:numPr>
+      </w:pPr>
+      <w:r>
+        <w:t xml:space="preserve">Created class </w:t>
+      </w:r>
+      <w:proofErr w:type="spellStart"/>
+      <w:r>
+        <w:t>GameEngine</w:t>
+      </w:r>
+      <w:proofErr w:type="spellEnd"/>
+      <w:r>
+        <w:t>.</w:t>
       </w:r>
     </w:p>
     <w:p>
@@ -103,10 +204,7 @@
         </w:numPr>
       </w:pPr>
       <w:r>
-        <w:t>Deleted some use</w:t>
-      </w:r>
-      <w:r>
-        <w:t>less comments.</w:t>
+        <w:t>Created new project with unit tests. Now is empty.</w:t>
       </w:r>
     </w:p>
     <w:p>
@@ -118,7 +216,167 @@
         </w:numPr>
       </w:pPr>
       <w:r>
-        <w:t>Created new project with unit tests. Now is empty.</w:t>
+        <w:t>C</w:t>
+      </w:r>
+      <w:r>
+        <w:t>hanges in</w:t>
+      </w:r>
+      <w:r>
+        <w:rPr>
+          <w:rFonts w:ascii="Consolas" w:eastAsiaTheme="minorHAnsi" w:hAnsi="Consolas" w:cs="Consolas"/>
+          <w:color w:val="000000"/>
+          <w:sz w:val="19"/>
+          <w:szCs w:val="19"/>
+        </w:rPr>
+        <w:t xml:space="preserve"> </w:t>
+      </w:r>
+      <w:proofErr w:type="gramStart"/>
+      <w:r>
+        <w:rPr>
+          <w:rFonts w:ascii="Consolas" w:eastAsiaTheme="minorHAnsi" w:hAnsi="Consolas" w:cs="Consolas"/>
+          <w:color w:val="000000"/>
+          <w:sz w:val="19"/>
+          <w:szCs w:val="19"/>
+        </w:rPr>
+        <w:t>‘</w:t>
+      </w:r>
+      <w:proofErr w:type="spellStart"/>
+      <w:r>
+        <w:rPr>
+          <w:rFonts w:ascii="Consolas" w:eastAsiaTheme="minorHAnsi" w:hAnsi="Consolas" w:cs="Consolas"/>
+          <w:color w:val="000000"/>
+          <w:sz w:val="19"/>
+          <w:szCs w:val="19"/>
+          <w:highlight w:val="white"/>
+          <w:lang w:val="bg-BG"/>
+        </w:rPr>
+        <w:t>CheckPlayerInput</w:t>
+      </w:r>
+      <w:proofErr w:type="spellEnd"/>
+      <w:r>
+        <w:rPr>
+          <w:rFonts w:ascii="Consolas" w:eastAsiaTheme="minorHAnsi" w:hAnsi="Consolas" w:cs="Consolas"/>
+          <w:color w:val="000000"/>
+          <w:sz w:val="19"/>
+          <w:szCs w:val="19"/>
+        </w:rPr>
+        <w:t>(</w:t>
+      </w:r>
+      <w:proofErr w:type="gramEnd"/>
+      <w:r>
+        <w:rPr>
+          <w:rFonts w:ascii="Consolas" w:eastAsiaTheme="minorHAnsi" w:hAnsi="Consolas" w:cs="Consolas"/>
+          <w:color w:val="000000"/>
+          <w:sz w:val="19"/>
+          <w:szCs w:val="19"/>
+        </w:rPr>
+        <w:t xml:space="preserve">)’ method. Created new private method </w:t>
+      </w:r>
+      <w:proofErr w:type="gramStart"/>
+      <w:r>
+        <w:rPr>
+          <w:rFonts w:ascii="Consolas" w:eastAsiaTheme="minorHAnsi" w:hAnsi="Consolas" w:cs="Consolas"/>
+          <w:color w:val="000000"/>
+          <w:sz w:val="19"/>
+          <w:szCs w:val="19"/>
+        </w:rPr>
+        <w:t>‘</w:t>
+      </w:r>
+      <w:proofErr w:type="spellStart"/>
+      <w:r>
+        <w:rPr>
+          <w:rFonts w:ascii="Consolas" w:eastAsiaTheme="minorHAnsi" w:hAnsi="Consolas" w:cs="Consolas"/>
+          <w:color w:val="000000"/>
+          <w:sz w:val="19"/>
+          <w:szCs w:val="19"/>
+          <w:highlight w:val="white"/>
+          <w:lang w:val="bg-BG"/>
+        </w:rPr>
+        <w:t>ChechInput</w:t>
+      </w:r>
+      <w:proofErr w:type="spellEnd"/>
+      <w:r>
+        <w:rPr>
+          <w:rFonts w:ascii="Consolas" w:eastAsiaTheme="minorHAnsi" w:hAnsi="Consolas" w:cs="Consolas"/>
+          <w:color w:val="000000"/>
+          <w:sz w:val="19"/>
+          <w:szCs w:val="19"/>
+        </w:rPr>
+        <w:t>(</w:t>
+      </w:r>
+      <w:proofErr w:type="gramEnd"/>
+      <w:r>
+        <w:rPr>
+          <w:rFonts w:ascii="Consolas" w:eastAsiaTheme="minorHAnsi" w:hAnsi="Consolas" w:cs="Consolas"/>
+          <w:color w:val="000000"/>
+          <w:sz w:val="19"/>
+          <w:szCs w:val="19"/>
+        </w:rPr>
+        <w:t xml:space="preserve">)’. </w:t>
+      </w:r>
+      <w:proofErr w:type="gramStart"/>
+      <w:r>
+        <w:rPr>
+          <w:rFonts w:ascii="Consolas" w:eastAsiaTheme="minorHAnsi" w:hAnsi="Consolas" w:cs="Consolas"/>
+          <w:color w:val="000000"/>
+          <w:sz w:val="19"/>
+          <w:szCs w:val="19"/>
+        </w:rPr>
+        <w:t>‘</w:t>
+      </w:r>
+      <w:proofErr w:type="spellStart"/>
+      <w:r>
+        <w:rPr>
+          <w:rFonts w:ascii="Consolas" w:eastAsiaTheme="minorHAnsi" w:hAnsi="Consolas" w:cs="Consolas"/>
+          <w:color w:val="000000"/>
+          <w:sz w:val="19"/>
+          <w:szCs w:val="19"/>
+          <w:highlight w:val="white"/>
+          <w:lang w:val="bg-BG"/>
+        </w:rPr>
+        <w:t>CheckPlayerInput</w:t>
+      </w:r>
+      <w:proofErr w:type="spellEnd"/>
+      <w:r>
+        <w:rPr>
+          <w:rFonts w:ascii="Consolas" w:eastAsiaTheme="minorHAnsi" w:hAnsi="Consolas" w:cs="Consolas"/>
+          <w:color w:val="000000"/>
+          <w:sz w:val="19"/>
+          <w:szCs w:val="19"/>
+        </w:rPr>
+        <w:t>(</w:t>
+      </w:r>
+      <w:proofErr w:type="gramEnd"/>
+      <w:r>
+        <w:rPr>
+          <w:rFonts w:ascii="Consolas" w:eastAsiaTheme="minorHAnsi" w:hAnsi="Consolas" w:cs="Consolas"/>
+          <w:color w:val="000000"/>
+          <w:sz w:val="19"/>
+          <w:szCs w:val="19"/>
+        </w:rPr>
+        <w:t>)’ in his body invoke ‘</w:t>
+      </w:r>
+      <w:proofErr w:type="spellStart"/>
+      <w:r>
+        <w:rPr>
+          <w:rFonts w:ascii="Consolas" w:eastAsiaTheme="minorHAnsi" w:hAnsi="Consolas" w:cs="Consolas"/>
+          <w:color w:val="000000"/>
+          <w:sz w:val="19"/>
+          <w:szCs w:val="19"/>
+          <w:highlight w:val="white"/>
+          <w:lang w:val="bg-BG"/>
+        </w:rPr>
+        <w:t>ChechInput</w:t>
+      </w:r>
+      <w:proofErr w:type="spellEnd"/>
+      <w:r>
+        <w:rPr>
+          <w:rFonts w:ascii="Consolas" w:eastAsiaTheme="minorHAnsi" w:hAnsi="Consolas" w:cs="Consolas"/>
+          <w:color w:val="000000"/>
+          <w:sz w:val="19"/>
+          <w:szCs w:val="19"/>
+        </w:rPr>
+        <w:t>()’.</w:t>
       </w:r>
     </w:p>
     <w:p>
@@ -133,96 +391,144 @@
         <w:t>C</w:t>
       </w:r>
       <w:r>
-        <w:t>hanges in</w:t>
-      </w:r>
-      <w:r>
-        <w:rPr>
-          <w:rFonts w:ascii="Consolas" w:eastAsiaTheme="minorHAnsi" w:hAnsi="Consolas" w:cs="Consolas"/>
-          <w:color w:val="000000"/>
-          <w:sz w:val="19"/>
-          <w:szCs w:val="19"/>
-        </w:rPr>
-        <w:t xml:space="preserve"> ‘</w:t>
-      </w:r>
-      <w:r>
-        <w:rPr>
-          <w:rFonts w:ascii="Consolas" w:eastAsiaTheme="minorHAnsi" w:hAnsi="Consolas" w:cs="Consolas"/>
-          <w:color w:val="000000"/>
-          <w:sz w:val="19"/>
-          <w:szCs w:val="19"/>
-          <w:highlight w:val="white"/>
-          <w:lang w:val="bg-BG"/>
-        </w:rPr>
-        <w:t>CheckPlayerInput</w:t>
-      </w:r>
-      <w:r>
-        <w:rPr>
-          <w:rFonts w:ascii="Consolas" w:eastAsiaTheme="minorHAnsi" w:hAnsi="Consolas" w:cs="Consolas"/>
-          <w:color w:val="000000"/>
-          <w:sz w:val="19"/>
-          <w:szCs w:val="19"/>
-        </w:rPr>
-        <w:t>()’ method. Created new private method ‘</w:t>
-      </w:r>
-      <w:r>
-        <w:rPr>
-          <w:rFonts w:ascii="Consolas" w:eastAsiaTheme="minorHAnsi" w:hAnsi="Consolas" w:cs="Consolas"/>
-          <w:color w:val="000000"/>
-          <w:sz w:val="19"/>
-          <w:szCs w:val="19"/>
-          <w:highlight w:val="white"/>
-          <w:lang w:val="bg-BG"/>
-        </w:rPr>
-        <w:t>ChechInput</w:t>
-      </w:r>
-      <w:r>
-        <w:rPr>
-          <w:rFonts w:ascii="Consolas" w:eastAsiaTheme="minorHAnsi" w:hAnsi="Consolas" w:cs="Consolas"/>
-          <w:color w:val="000000"/>
-          <w:sz w:val="19"/>
-          <w:szCs w:val="19"/>
-        </w:rPr>
-        <w:t>()’. ‘</w:t>
-      </w:r>
-      <w:r>
-        <w:rPr>
-          <w:rFonts w:ascii="Consolas" w:eastAsiaTheme="minorHAnsi" w:hAnsi="Consolas" w:cs="Consolas"/>
-          <w:color w:val="000000"/>
-          <w:sz w:val="19"/>
-          <w:szCs w:val="19"/>
-          <w:highlight w:val="white"/>
-          <w:lang w:val="bg-BG"/>
-        </w:rPr>
-        <w:t>CheckPlayerInput</w:t>
-      </w:r>
-      <w:r>
-        <w:rPr>
-          <w:rFonts w:ascii="Consolas" w:eastAsiaTheme="minorHAnsi" w:hAnsi="Consolas" w:cs="Consolas"/>
-          <w:color w:val="000000"/>
-          <w:sz w:val="19"/>
-          <w:szCs w:val="19"/>
-        </w:rPr>
-        <w:t>()’ in his body invoke ‘</w:t>
-      </w:r>
-      <w:r>
-        <w:rPr>
-          <w:rFonts w:ascii="Consolas" w:eastAsiaTheme="minorHAnsi" w:hAnsi="Consolas" w:cs="Consolas"/>
-          <w:color w:val="000000"/>
-          <w:sz w:val="19"/>
-          <w:szCs w:val="19"/>
-          <w:highlight w:val="white"/>
-          <w:lang w:val="bg-BG"/>
-        </w:rPr>
-        <w:t>ChechInput</w:t>
-      </w:r>
-      <w:r>
-        <w:rPr>
-          <w:rFonts w:ascii="Consolas" w:eastAsiaTheme="minorHAnsi" w:hAnsi="Consolas" w:cs="Consolas"/>
-          <w:color w:val="000000"/>
-          <w:sz w:val="19"/>
-          <w:szCs w:val="19"/>
-        </w:rPr>
-        <w:t>()’.</w:t>
+        <w:t xml:space="preserve">hanges in </w:t>
+      </w:r>
+      <w:proofErr w:type="gramStart"/>
+      <w:r>
+        <w:t>‘</w:t>
+      </w:r>
+      <w:proofErr w:type="spellStart"/>
+      <w:r>
+        <w:rPr>
+          <w:rFonts w:ascii="Consolas" w:eastAsiaTheme="minorHAnsi" w:hAnsi="Consolas" w:cs="Consolas"/>
+          <w:color w:val="000000"/>
+          <w:sz w:val="19"/>
+          <w:szCs w:val="19"/>
+          <w:highlight w:val="white"/>
+          <w:lang w:val="bg-BG"/>
+        </w:rPr>
+        <w:t>CheckAndProcess</w:t>
+      </w:r>
+      <w:proofErr w:type="spellEnd"/>
+      <w:r>
+        <w:rPr>
+          <w:rFonts w:ascii="Consolas" w:eastAsiaTheme="minorHAnsi" w:hAnsi="Consolas" w:cs="Consolas"/>
+          <w:color w:val="000000"/>
+          <w:sz w:val="19"/>
+          <w:szCs w:val="19"/>
+        </w:rPr>
+        <w:t>(</w:t>
+      </w:r>
+      <w:proofErr w:type="gramEnd"/>
+      <w:r>
+        <w:rPr>
+          <w:rFonts w:ascii="Consolas" w:eastAsiaTheme="minorHAnsi" w:hAnsi="Consolas" w:cs="Consolas"/>
+          <w:color w:val="000000"/>
+          <w:sz w:val="19"/>
+          <w:szCs w:val="19"/>
+        </w:rPr>
+        <w:t>)</w:t>
+      </w:r>
+      <w:r>
+        <w:t>’ method.</w:t>
+      </w:r>
+      <w:r>
+        <w:t xml:space="preserve"> </w:t>
+      </w:r>
+      <w:r>
+        <w:rPr>
+          <w:rFonts w:ascii="Consolas" w:eastAsiaTheme="minorHAnsi" w:hAnsi="Consolas" w:cs="Consolas"/>
+          <w:color w:val="000000"/>
+          <w:sz w:val="19"/>
+          <w:szCs w:val="19"/>
+        </w:rPr>
+        <w:t>Created new private method ‘</w:t>
+      </w:r>
+      <w:proofErr w:type="spellStart"/>
+      <w:r>
+        <w:rPr>
+          <w:rFonts w:ascii="Consolas" w:eastAsiaTheme="minorHAnsi" w:hAnsi="Consolas" w:cs="Consolas"/>
+          <w:color w:val="000000"/>
+          <w:sz w:val="19"/>
+          <w:szCs w:val="19"/>
+          <w:highlight w:val="white"/>
+          <w:lang w:val="bg-BG"/>
+        </w:rPr>
+        <w:t>MoveFigureLeftOrRight</w:t>
+      </w:r>
+      <w:proofErr w:type="spellEnd"/>
+      <w:r>
+        <w:rPr>
+          <w:rFonts w:ascii="Consolas" w:eastAsiaTheme="minorHAnsi" w:hAnsi="Consolas" w:cs="Consolas"/>
+          <w:color w:val="000000"/>
+          <w:sz w:val="19"/>
+          <w:szCs w:val="19"/>
+        </w:rPr>
+        <w:t xml:space="preserve"> ()’. </w:t>
+      </w:r>
+      <w:proofErr w:type="gramStart"/>
+      <w:r>
+        <w:rPr>
+          <w:rFonts w:ascii="Consolas" w:eastAsiaTheme="minorHAnsi" w:hAnsi="Consolas" w:cs="Consolas"/>
+          <w:color w:val="000000"/>
+          <w:sz w:val="19"/>
+          <w:szCs w:val="19"/>
+        </w:rPr>
+        <w:t>‘</w:t>
+      </w:r>
+      <w:proofErr w:type="spellStart"/>
+      <w:r>
+        <w:rPr>
+          <w:rFonts w:ascii="Consolas" w:eastAsiaTheme="minorHAnsi" w:hAnsi="Consolas" w:cs="Consolas"/>
+          <w:color w:val="000000"/>
+          <w:sz w:val="19"/>
+          <w:szCs w:val="19"/>
+          <w:highlight w:val="white"/>
+          <w:lang w:val="bg-BG"/>
+        </w:rPr>
+        <w:t>CheckAndProcess</w:t>
+      </w:r>
+      <w:proofErr w:type="spellEnd"/>
+      <w:r>
+        <w:rPr>
+          <w:rFonts w:ascii="Consolas" w:eastAsiaTheme="minorHAnsi" w:hAnsi="Consolas" w:cs="Consolas"/>
+          <w:color w:val="000000"/>
+          <w:sz w:val="19"/>
+          <w:szCs w:val="19"/>
+        </w:rPr>
+        <w:t>(</w:t>
+      </w:r>
+      <w:proofErr w:type="gramEnd"/>
+      <w:r>
+        <w:rPr>
+          <w:rFonts w:ascii="Consolas" w:eastAsiaTheme="minorHAnsi" w:hAnsi="Consolas" w:cs="Consolas"/>
+          <w:color w:val="000000"/>
+          <w:sz w:val="19"/>
+          <w:szCs w:val="19"/>
+        </w:rPr>
+        <w:t>)’ in his body invoke ‘</w:t>
+      </w:r>
+      <w:proofErr w:type="spellStart"/>
+      <w:r>
+        <w:rPr>
+          <w:rFonts w:ascii="Consolas" w:eastAsiaTheme="minorHAnsi" w:hAnsi="Consolas" w:cs="Consolas"/>
+          <w:color w:val="000000"/>
+          <w:sz w:val="19"/>
+          <w:szCs w:val="19"/>
+          <w:highlight w:val="white"/>
+          <w:lang w:val="bg-BG"/>
+        </w:rPr>
+        <w:t>MoveFigureLeftOrRight</w:t>
+      </w:r>
+      <w:proofErr w:type="spellEnd"/>
+      <w:r>
+        <w:rPr>
+          <w:rFonts w:ascii="Consolas" w:eastAsiaTheme="minorHAnsi" w:hAnsi="Consolas" w:cs="Consolas"/>
+          <w:color w:val="000000"/>
+          <w:sz w:val="19"/>
+          <w:szCs w:val="19"/>
+        </w:rPr>
+        <w:t xml:space="preserve"> ()’.</w:t>
       </w:r>
     </w:p>
     <w:p>
@@ -234,105 +540,193 @@
         </w:numPr>
       </w:pPr>
       <w:r>
-        <w:t>C</w:t>
-      </w:r>
-      <w:r>
-        <w:t>hanges in ‘</w:t>
-      </w:r>
-      <w:r>
-        <w:rPr>
-          <w:rFonts w:ascii="Consolas" w:eastAsiaTheme="minorHAnsi" w:hAnsi="Consolas" w:cs="Consolas"/>
-          <w:color w:val="000000"/>
-          <w:sz w:val="19"/>
-          <w:szCs w:val="19"/>
-          <w:highlight w:val="white"/>
-          <w:lang w:val="bg-BG"/>
-        </w:rPr>
+        <w:t xml:space="preserve">Changes in </w:t>
+      </w:r>
+      <w:proofErr w:type="gramStart"/>
+      <w:r>
+        <w:t>‘</w:t>
+      </w:r>
+      <w:proofErr w:type="spellStart"/>
+      <w:r>
+        <w:rPr>
+          <w:rFonts w:ascii="Consolas" w:eastAsiaTheme="minorHAnsi" w:hAnsi="Consolas" w:cs="Consolas"/>
+          <w:color w:val="000000"/>
+          <w:sz w:val="19"/>
+          <w:szCs w:val="19"/>
+          <w:highlight w:val="white"/>
+          <w:lang w:val="bg-BG"/>
+        </w:rPr>
+        <w:t>CheckNextKingPosition</w:t>
+      </w:r>
+      <w:proofErr w:type="spellEnd"/>
+      <w:r>
+        <w:rPr>
+          <w:rFonts w:ascii="Consolas" w:eastAsiaTheme="minorHAnsi" w:hAnsi="Consolas" w:cs="Consolas"/>
+          <w:color w:val="000000"/>
+          <w:sz w:val="19"/>
+          <w:szCs w:val="19"/>
+        </w:rPr>
+        <w:t>(</w:t>
+      </w:r>
+      <w:proofErr w:type="gramEnd"/>
+      <w:r>
+        <w:rPr>
+          <w:rFonts w:ascii="Consolas" w:eastAsiaTheme="minorHAnsi" w:hAnsi="Consolas" w:cs="Consolas"/>
+          <w:color w:val="000000"/>
+          <w:sz w:val="19"/>
+          <w:szCs w:val="19"/>
+        </w:rPr>
+        <w:t>)</w:t>
+      </w:r>
+      <w:r>
+        <w:t xml:space="preserve">’ method. Created new private method </w:t>
+      </w:r>
+      <w:proofErr w:type="gramStart"/>
+      <w:r>
+        <w:t>‘</w:t>
+      </w:r>
+      <w:proofErr w:type="spellStart"/>
+      <w:r>
+        <w:rPr>
+          <w:rFonts w:ascii="Consolas" w:eastAsiaTheme="minorHAnsi" w:hAnsi="Consolas" w:cs="Consolas"/>
+          <w:color w:val="000000"/>
+          <w:sz w:val="19"/>
+          <w:szCs w:val="19"/>
+          <w:highlight w:val="white"/>
+          <w:lang w:val="bg-BG"/>
+        </w:rPr>
+        <w:t>CheckKingAvailableMove</w:t>
+      </w:r>
+      <w:proofErr w:type="spellEnd"/>
+      <w:r>
+        <w:rPr>
+          <w:rFonts w:ascii="Consolas" w:eastAsiaTheme="minorHAnsi" w:hAnsi="Consolas" w:cs="Consolas"/>
+          <w:color w:val="000000"/>
+          <w:sz w:val="19"/>
+          <w:szCs w:val="19"/>
+        </w:rPr>
+        <w:t>(</w:t>
+      </w:r>
+      <w:proofErr w:type="gramEnd"/>
+      <w:r>
+        <w:rPr>
+          <w:rFonts w:ascii="Consolas" w:eastAsiaTheme="minorHAnsi" w:hAnsi="Consolas" w:cs="Consolas"/>
+          <w:color w:val="000000"/>
+          <w:sz w:val="19"/>
+          <w:szCs w:val="19"/>
+        </w:rPr>
+        <w:t>)</w:t>
+      </w:r>
+      <w:r>
+        <w:t xml:space="preserve">’. </w:t>
+      </w:r>
+      <w:proofErr w:type="gramStart"/>
+      <w:r>
+        <w:t>‘</w:t>
+      </w:r>
+      <w:proofErr w:type="spellStart"/>
+      <w:r>
+        <w:rPr>
+          <w:rFonts w:ascii="Consolas" w:eastAsiaTheme="minorHAnsi" w:hAnsi="Consolas" w:cs="Consolas"/>
+          <w:color w:val="000000"/>
+          <w:sz w:val="19"/>
+          <w:szCs w:val="19"/>
+          <w:highlight w:val="white"/>
+          <w:lang w:val="bg-BG"/>
+        </w:rPr>
+        <w:t>CheckNextKingPosition</w:t>
+      </w:r>
+      <w:proofErr w:type="spellEnd"/>
+      <w:r>
+        <w:rPr>
+          <w:rFonts w:ascii="Consolas" w:eastAsiaTheme="minorHAnsi" w:hAnsi="Consolas" w:cs="Consolas"/>
+          <w:color w:val="000000"/>
+          <w:sz w:val="19"/>
+          <w:szCs w:val="19"/>
+        </w:rPr>
+        <w:t>(</w:t>
+      </w:r>
+      <w:proofErr w:type="gramEnd"/>
+      <w:r>
+        <w:rPr>
+          <w:rFonts w:ascii="Consolas" w:eastAsiaTheme="minorHAnsi" w:hAnsi="Consolas" w:cs="Consolas"/>
+          <w:color w:val="000000"/>
+          <w:sz w:val="19"/>
+          <w:szCs w:val="19"/>
+        </w:rPr>
+        <w:t>)</w:t>
+      </w:r>
+      <w:r>
+        <w:t>’ in his body invoke ‘</w:t>
+      </w:r>
+      <w:proofErr w:type="spellStart"/>
+      <w:r>
+        <w:rPr>
+          <w:rFonts w:ascii="Consolas" w:eastAsiaTheme="minorHAnsi" w:hAnsi="Consolas" w:cs="Consolas"/>
+          <w:color w:val="000000"/>
+          <w:sz w:val="19"/>
+          <w:szCs w:val="19"/>
+          <w:highlight w:val="white"/>
+          <w:lang w:val="bg-BG"/>
+        </w:rPr>
+        <w:t>CheckKingAvailableMove</w:t>
+      </w:r>
+      <w:proofErr w:type="spellEnd"/>
+      <w:r>
+        <w:rPr>
+          <w:rFonts w:ascii="Consolas" w:eastAsiaTheme="minorHAnsi" w:hAnsi="Consolas" w:cs="Consolas"/>
+          <w:color w:val="000000"/>
+          <w:sz w:val="19"/>
+          <w:szCs w:val="19"/>
+        </w:rPr>
+        <w:t>()</w:t>
+      </w:r>
+      <w:r>
+        <w:t>’.</w:t>
+      </w:r>
+    </w:p>
+    <w:p>
+      <w:pPr>
+        <w:pStyle w:val="ListParagraph"/>
+        <w:numPr>
+          <w:ilvl w:val="0"/>
+          <w:numId w:val="1"/>
+        </w:numPr>
+      </w:pPr>
+      <w:r>
+        <w:t xml:space="preserve">Changes in </w:t>
+      </w:r>
+      <w:proofErr w:type="gramStart"/>
+      <w:r>
+        <w:t>‘</w:t>
+      </w:r>
+      <w:proofErr w:type="spellStart"/>
+      <w:r>
         <w:t>CheckAndProcess</w:t>
       </w:r>
-      <w:r>
-        <w:rPr>
-          <w:rFonts w:ascii="Consolas" w:eastAsiaTheme="minorHAnsi" w:hAnsi="Consolas" w:cs="Consolas"/>
-          <w:color w:val="000000"/>
-          <w:sz w:val="19"/>
-          <w:szCs w:val="19"/>
-        </w:rPr>
-        <w:t>()</w:t>
-      </w:r>
-      <w:r>
-        <w:t>’ method.</w:t>
-      </w:r>
-      <w:r>
-        <w:t xml:space="preserve"> </w:t>
-      </w:r>
-      <w:r>
-        <w:rPr>
-          <w:rFonts w:ascii="Consolas" w:eastAsiaTheme="minorHAnsi" w:hAnsi="Consolas" w:cs="Consolas"/>
-          <w:color w:val="000000"/>
-          <w:sz w:val="19"/>
-          <w:szCs w:val="19"/>
-        </w:rPr>
-        <w:t>Created new private method ‘</w:t>
-      </w:r>
-      <w:r>
-        <w:rPr>
-          <w:rFonts w:ascii="Consolas" w:eastAsiaTheme="minorHAnsi" w:hAnsi="Consolas" w:cs="Consolas"/>
-          <w:color w:val="000000"/>
-          <w:sz w:val="19"/>
-          <w:szCs w:val="19"/>
-          <w:highlight w:val="white"/>
-          <w:lang w:val="bg-BG"/>
-        </w:rPr>
-        <w:t>MoveFigureLeftOrRight</w:t>
-      </w:r>
-      <w:r>
-        <w:rPr>
-          <w:rFonts w:ascii="Consolas" w:eastAsiaTheme="minorHAnsi" w:hAnsi="Consolas" w:cs="Consolas"/>
-          <w:color w:val="000000"/>
-          <w:sz w:val="19"/>
-          <w:szCs w:val="19"/>
-        </w:rPr>
-        <w:t xml:space="preserve"> ()’. ‘</w:t>
-      </w:r>
-      <w:r>
-        <w:rPr>
-          <w:rFonts w:ascii="Consolas" w:eastAsiaTheme="minorHAnsi" w:hAnsi="Consolas" w:cs="Consolas"/>
-          <w:color w:val="000000"/>
-          <w:sz w:val="19"/>
-          <w:szCs w:val="19"/>
-          <w:highlight w:val="white"/>
-          <w:lang w:val="bg-BG"/>
-        </w:rPr>
-        <w:t>CheckAndProcess</w:t>
-      </w:r>
-      <w:r>
-        <w:rPr>
-          <w:rFonts w:ascii="Consolas" w:eastAsiaTheme="minorHAnsi" w:hAnsi="Consolas" w:cs="Consolas"/>
-          <w:color w:val="000000"/>
-          <w:sz w:val="19"/>
-          <w:szCs w:val="19"/>
-        </w:rPr>
-        <w:t>()’ in his body invoke ‘</w:t>
-      </w:r>
-      <w:r>
-        <w:rPr>
-          <w:rFonts w:ascii="Consolas" w:eastAsiaTheme="minorHAnsi" w:hAnsi="Consolas" w:cs="Consolas"/>
-          <w:color w:val="000000"/>
-          <w:sz w:val="19"/>
-          <w:szCs w:val="19"/>
-          <w:highlight w:val="white"/>
-          <w:lang w:val="bg-BG"/>
-        </w:rPr>
-        <w:t>MoveFigureLeftOrRight</w:t>
-      </w:r>
-      <w:r>
-        <w:rPr>
-          <w:rFonts w:ascii="Consolas" w:eastAsiaTheme="minorHAnsi" w:hAnsi="Consolas" w:cs="Consolas"/>
-          <w:color w:val="000000"/>
-          <w:sz w:val="19"/>
-          <w:szCs w:val="19"/>
-        </w:rPr>
-        <w:t xml:space="preserve"> ()’.</w:t>
+      <w:proofErr w:type="spellEnd"/>
+      <w:r>
+        <w:t>(</w:t>
+      </w:r>
+      <w:proofErr w:type="gramEnd"/>
+      <w:r>
+        <w:t xml:space="preserve">)’, optimized king move. Created new method </w:t>
+      </w:r>
+      <w:proofErr w:type="gramStart"/>
+      <w:r>
+        <w:t>‘</w:t>
+      </w:r>
+      <w:proofErr w:type="spellStart"/>
+      <w:r>
+        <w:t>MoveKing</w:t>
+      </w:r>
+      <w:proofErr w:type="spellEnd"/>
+      <w:r>
+        <w:t>(</w:t>
+      </w:r>
+      <w:proofErr w:type="gramEnd"/>
+      <w:r>
+        <w:t>)’.</w:t>
       </w:r>
     </w:p>
     <w:p>
@@ -344,99 +738,10 @@
         </w:numPr>
       </w:pPr>
       <w:r>
-        <w:t>Changes in ‘</w:t>
-      </w:r>
-      <w:r>
-        <w:rPr>
-          <w:rFonts w:ascii="Consolas" w:eastAsiaTheme="minorHAnsi" w:hAnsi="Consolas" w:cs="Consolas"/>
-          <w:color w:val="000000"/>
-          <w:sz w:val="19"/>
-          <w:szCs w:val="19"/>
-          <w:highlight w:val="white"/>
-          <w:lang w:val="bg-BG"/>
-        </w:rPr>
-        <w:t>CheckNextKingPosition</w:t>
-      </w:r>
-      <w:r>
-        <w:rPr>
-          <w:rFonts w:ascii="Consolas" w:eastAsiaTheme="minorHAnsi" w:hAnsi="Consolas" w:cs="Consolas"/>
-          <w:color w:val="000000"/>
-          <w:sz w:val="19"/>
-          <w:szCs w:val="19"/>
-        </w:rPr>
-        <w:t>()</w:t>
-      </w:r>
-      <w:r>
-        <w:t>’ method. Created new private method ‘</w:t>
-      </w:r>
-      <w:r>
-        <w:rPr>
-          <w:rFonts w:ascii="Consolas" w:eastAsiaTheme="minorHAnsi" w:hAnsi="Consolas" w:cs="Consolas"/>
-          <w:color w:val="000000"/>
-          <w:sz w:val="19"/>
-          <w:szCs w:val="19"/>
-          <w:highlight w:val="white"/>
-          <w:lang w:val="bg-BG"/>
-        </w:rPr>
-        <w:t>CheckKingAvailableMove</w:t>
-      </w:r>
-      <w:r>
-        <w:rPr>
-          <w:rFonts w:ascii="Consolas" w:eastAsiaTheme="minorHAnsi" w:hAnsi="Consolas" w:cs="Consolas"/>
-          <w:color w:val="000000"/>
-          <w:sz w:val="19"/>
-          <w:szCs w:val="19"/>
-        </w:rPr>
-        <w:t>()</w:t>
-      </w:r>
-      <w:r>
-        <w:t>’. ‘</w:t>
-      </w:r>
-      <w:r>
-        <w:rPr>
-          <w:rFonts w:ascii="Consolas" w:eastAsiaTheme="minorHAnsi" w:hAnsi="Consolas" w:cs="Consolas"/>
-          <w:color w:val="000000"/>
-          <w:sz w:val="19"/>
-          <w:szCs w:val="19"/>
-          <w:highlight w:val="white"/>
-          <w:lang w:val="bg-BG"/>
-        </w:rPr>
-        <w:t>CheckNextKingPosition</w:t>
-      </w:r>
-      <w:r>
-        <w:rPr>
-          <w:rFonts w:ascii="Consolas" w:eastAsiaTheme="minorHAnsi" w:hAnsi="Consolas" w:cs="Consolas"/>
-          <w:color w:val="000000"/>
-          <w:sz w:val="19"/>
-          <w:szCs w:val="19"/>
-        </w:rPr>
-        <w:t>()</w:t>
-      </w:r>
-      <w:r>
-        <w:t>’ in his body invoke ‘</w:t>
-      </w:r>
-      <w:r>
-        <w:rPr>
-          <w:rFonts w:ascii="Consolas" w:eastAsiaTheme="minorHAnsi" w:hAnsi="Consolas" w:cs="Consolas"/>
-          <w:color w:val="000000"/>
-          <w:sz w:val="19"/>
-          <w:szCs w:val="19"/>
-          <w:highlight w:val="white"/>
-          <w:lang w:val="bg-BG"/>
-        </w:rPr>
-        <w:t>CheckKingAvailableMove</w:t>
-      </w:r>
-      <w:r>
-        <w:rPr>
-          <w:rFonts w:ascii="Consolas" w:eastAsiaTheme="minorHAnsi" w:hAnsi="Consolas" w:cs="Consolas"/>
-          <w:color w:val="000000"/>
-          <w:sz w:val="19"/>
-          <w:szCs w:val="19"/>
-        </w:rPr>
-        <w:t>()</w:t>
-      </w:r>
-      <w:r>
-        <w:t>’.</w:t>
+        <w:t>UI changes. Clearing console after valid command.</w:t>
+      </w:r>
+      <w:r>
+        <w:t xml:space="preserve"> Fix bugs with missing message when command was invalid.</w:t>
       </w:r>
     </w:p>
     <w:p>
@@ -448,7 +753,16 @@
         </w:numPr>
       </w:pPr>
       <w:r>
-        <w:t>Changes in ‘CheckAndProcess()’, optimized king move. Created new method ‘MoveKing()’.</w:t>
+        <w:t>Game l</w:t>
+      </w:r>
+      <w:r>
+        <w:t xml:space="preserve">ogic is moved to </w:t>
+      </w:r>
+      <w:r>
+        <w:t>separate</w:t>
+      </w:r>
+      <w:r>
+        <w:t xml:space="preserve"> classes.</w:t>
       </w:r>
     </w:p>
     <w:p>
@@ -460,7 +774,7 @@
         </w:numPr>
       </w:pPr>
       <w:r>
-        <w:t>UI changes. Clearing console after valid command.</w:t>
+        <w:t>Created few inputs for specific game situation.</w:t>
       </w:r>
     </w:p>
     <w:p>
@@ -472,7 +786,7 @@
         </w:numPr>
       </w:pPr>
       <w:r>
-        <w:t>Minor code optimization.</w:t>
+        <w:t>Fixed bug with king win where pawns have not available move.</w:t>
       </w:r>
     </w:p>
     <w:p>
@@ -484,16 +798,7 @@
         </w:numPr>
       </w:pPr>
       <w:r>
-        <w:t>Game l</w:t>
-      </w:r>
-      <w:r>
-        <w:t xml:space="preserve">ogic is moved to </w:t>
-      </w:r>
-      <w:r>
-        <w:t>separate</w:t>
-      </w:r>
-      <w:r>
-        <w:t xml:space="preserve"> classes.</w:t>
+        <w:t>Fixed bug with pawns win where king have not available move.</w:t>
       </w:r>
     </w:p>
     <w:p>
@@ -505,6 +810,34 @@
         </w:numPr>
       </w:pPr>
       <w:r>
+        <w:t xml:space="preserve">Added method </w:t>
+      </w:r>
+      <w:proofErr w:type="spellStart"/>
+      <w:proofErr w:type="gramStart"/>
+      <w:r>
+        <w:t>HasKingExistingMove</w:t>
+      </w:r>
+      <w:proofErr w:type="spellEnd"/>
+      <w:r>
+        <w:t>(</w:t>
+      </w:r>
+      <w:proofErr w:type="gramEnd"/>
+      <w:r>
+        <w:t>)</w:t>
+      </w:r>
+      <w:r>
+        <w:t>.</w:t>
+      </w:r>
+    </w:p>
+    <w:p>
+      <w:pPr>
+        <w:pStyle w:val="ListParagraph"/>
+        <w:numPr>
+          <w:ilvl w:val="0"/>
+          <w:numId w:val="1"/>
+        </w:numPr>
+      </w:pPr>
+      <w:r>
         <w:t>Removed old files that are unused.</w:t>
       </w:r>
     </w:p>
@@ -535,8 +868,96 @@
         </w:numPr>
       </w:pPr>
       <w:r>
-        <w:t>Made Figure and Pawn abstract classes</w:t>
-      </w:r>
+        <w:t>Transformed all static classes to instance ones.</w:t>
+      </w:r>
+    </w:p>
+    <w:p>
+      <w:pPr>
+        <w:pStyle w:val="ListParagraph"/>
+        <w:numPr>
+          <w:ilvl w:val="0"/>
+          <w:numId w:val="1"/>
+        </w:numPr>
+      </w:pPr>
+      <w:r>
+        <w:t xml:space="preserve">Created abstract </w:t>
+      </w:r>
+      <w:proofErr w:type="spellStart"/>
+      <w:r>
+        <w:t>fileds</w:t>
+      </w:r>
+      <w:proofErr w:type="spellEnd"/>
+      <w:r>
+        <w:t xml:space="preserve"> in the Pawn class and implemented them into it descendants.</w:t>
+      </w:r>
+    </w:p>
+    <w:p>
+      <w:pPr>
+        <w:pStyle w:val="ListParagraph"/>
+        <w:numPr>
+          <w:ilvl w:val="0"/>
+          <w:numId w:val="1"/>
+        </w:numPr>
+      </w:pPr>
+      <w:r>
+        <w:t>Fixed the empty command inpu</w:t>
+      </w:r>
+      <w:r>
+        <w:t xml:space="preserve">t bug with </w:t>
+      </w:r>
+      <w:proofErr w:type="spellStart"/>
+      <w:r>
+        <w:t>IsNullOrEmpty</w:t>
+      </w:r>
+      <w:proofErr w:type="spellEnd"/>
+      <w:r>
+        <w:t xml:space="preserve"> check.</w:t>
+      </w:r>
+    </w:p>
+    <w:p>
+      <w:pPr>
+        <w:pStyle w:val="ListParagraph"/>
+        <w:numPr>
+          <w:ilvl w:val="0"/>
+          <w:numId w:val="1"/>
+        </w:numPr>
+      </w:pPr>
+      <w:r>
+        <w:t xml:space="preserve">Created class </w:t>
+      </w:r>
+      <w:proofErr w:type="spellStart"/>
+      <w:r>
+        <w:t>PlayerInteractor</w:t>
+      </w:r>
+      <w:proofErr w:type="spellEnd"/>
+      <w:r>
+        <w:t xml:space="preserve"> and created method </w:t>
+      </w:r>
+      <w:proofErr w:type="spellStart"/>
+      <w:r>
+        <w:t>StartGame</w:t>
+      </w:r>
+      <w:proofErr w:type="spellEnd"/>
+      <w:r>
+        <w:t xml:space="preserve"> where initialize pawns, king and board before starting the game.</w:t>
+      </w:r>
+    </w:p>
+    <w:p>
+      <w:pPr>
+        <w:pStyle w:val="ListParagraph"/>
+        <w:numPr>
+          <w:ilvl w:val="0"/>
+          <w:numId w:val="1"/>
+        </w:numPr>
+      </w:pPr>
+      <w:r>
+        <w:t xml:space="preserve">Created class </w:t>
+      </w:r>
+      <w:proofErr w:type="spellStart"/>
+      <w:r>
+        <w:t>ConsoleWriter</w:t>
+      </w:r>
+      <w:proofErr w:type="spellEnd"/>
       <w:r>
         <w:t>.</w:t>
       </w:r>
@@ -550,8 +971,395 @@
         </w:numPr>
       </w:pPr>
       <w:r>
-        <w:t>Transformed all static classes to instance ones.</w:t>
-      </w:r>
+        <w:t>Added unit tests classes:</w:t>
+      </w:r>
+    </w:p>
+    <w:p>
+      <w:pPr>
+        <w:pStyle w:val="ListParagraph"/>
+        <w:numPr>
+          <w:ilvl w:val="1"/>
+          <w:numId w:val="1"/>
+        </w:numPr>
+      </w:pPr>
+      <w:proofErr w:type="spellStart"/>
+      <w:r>
+        <w:t>GameBoard.Test</w:t>
+      </w:r>
+      <w:proofErr w:type="spellEnd"/>
+    </w:p>
+    <w:p>
+      <w:pPr>
+        <w:pStyle w:val="ListParagraph"/>
+        <w:numPr>
+          <w:ilvl w:val="2"/>
+          <w:numId w:val="1"/>
+        </w:numPr>
+      </w:pPr>
+      <w:proofErr w:type="spellStart"/>
+      <w:r>
+        <w:rPr>
+          <w:rFonts w:ascii="Consolas" w:eastAsiaTheme="minorHAnsi" w:hAnsi="Consolas" w:cs="Consolas"/>
+          <w:color w:val="000000"/>
+          <w:sz w:val="19"/>
+          <w:szCs w:val="19"/>
+          <w:highlight w:val="white"/>
+          <w:lang w:val="bg-BG"/>
+        </w:rPr>
+        <w:lastRenderedPageBreak/>
+        <w:t>GameBoard_TestBoradStartState</w:t>
+      </w:r>
+      <w:proofErr w:type="spellEnd"/>
+    </w:p>
+    <w:p>
+      <w:pPr>
+        <w:pStyle w:val="ListParagraph"/>
+        <w:numPr>
+          <w:ilvl w:val="2"/>
+          <w:numId w:val="1"/>
+        </w:numPr>
+      </w:pPr>
+      <w:proofErr w:type="spellStart"/>
+      <w:r>
+        <w:rPr>
+          <w:rFonts w:ascii="Consolas" w:eastAsiaTheme="minorHAnsi" w:hAnsi="Consolas" w:cs="Consolas"/>
+          <w:color w:val="000000"/>
+          <w:sz w:val="19"/>
+          <w:szCs w:val="19"/>
+          <w:highlight w:val="white"/>
+          <w:lang w:val="bg-BG"/>
+        </w:rPr>
+        <w:t>GameBoard_TestCheckPositionNegativeNumbers</w:t>
+      </w:r>
+      <w:proofErr w:type="spellEnd"/>
+    </w:p>
+    <w:p>
+      <w:pPr>
+        <w:pStyle w:val="ListParagraph"/>
+        <w:numPr>
+          <w:ilvl w:val="2"/>
+          <w:numId w:val="1"/>
+        </w:numPr>
+      </w:pPr>
+      <w:proofErr w:type="spellStart"/>
+      <w:r>
+        <w:rPr>
+          <w:rFonts w:ascii="Consolas" w:eastAsiaTheme="minorHAnsi" w:hAnsi="Consolas" w:cs="Consolas"/>
+          <w:color w:val="000000"/>
+          <w:sz w:val="19"/>
+          <w:szCs w:val="19"/>
+          <w:highlight w:val="white"/>
+          <w:lang w:val="bg-BG"/>
+        </w:rPr>
+        <w:t>GameBoard_TestCheckPostionOutOfBoard</w:t>
+      </w:r>
+      <w:proofErr w:type="spellEnd"/>
+    </w:p>
+    <w:p>
+      <w:pPr>
+        <w:pStyle w:val="ListParagraph"/>
+        <w:numPr>
+          <w:ilvl w:val="1"/>
+          <w:numId w:val="1"/>
+        </w:numPr>
+      </w:pPr>
+      <w:proofErr w:type="spellStart"/>
+      <w:r>
+        <w:t>GameLogic.Test</w:t>
+      </w:r>
+      <w:proofErr w:type="spellEnd"/>
+    </w:p>
+    <w:p>
+      <w:pPr>
+        <w:pStyle w:val="ListParagraph"/>
+        <w:numPr>
+          <w:ilvl w:val="1"/>
+          <w:numId w:val="1"/>
+        </w:numPr>
+      </w:pPr>
+      <w:proofErr w:type="spellStart"/>
+      <w:r>
+        <w:t>King.Test</w:t>
+      </w:r>
+      <w:proofErr w:type="spellEnd"/>
+    </w:p>
+    <w:p>
+      <w:pPr>
+        <w:pStyle w:val="ListParagraph"/>
+        <w:numPr>
+          <w:ilvl w:val="1"/>
+          <w:numId w:val="1"/>
+        </w:numPr>
+      </w:pPr>
+      <w:proofErr w:type="spellStart"/>
+      <w:r>
+        <w:t>Pawn.Test</w:t>
+      </w:r>
+      <w:proofErr w:type="spellEnd"/>
+    </w:p>
+    <w:p>
+      <w:pPr>
+        <w:pStyle w:val="ListParagraph"/>
+        <w:numPr>
+          <w:ilvl w:val="2"/>
+          <w:numId w:val="1"/>
+        </w:numPr>
+      </w:pPr>
+      <w:proofErr w:type="spellStart"/>
+      <w:r>
+        <w:rPr>
+          <w:rFonts w:ascii="Consolas" w:eastAsiaTheme="minorHAnsi" w:hAnsi="Consolas" w:cs="Consolas"/>
+          <w:color w:val="000000"/>
+          <w:sz w:val="19"/>
+          <w:szCs w:val="19"/>
+          <w:highlight w:val="white"/>
+          <w:lang w:val="bg-BG"/>
+        </w:rPr>
+        <w:t>Pawn_SignGetTest</w:t>
+      </w:r>
+      <w:proofErr w:type="spellEnd"/>
+    </w:p>
+    <w:p>
+      <w:pPr>
+        <w:pStyle w:val="ListParagraph"/>
+        <w:numPr>
+          <w:ilvl w:val="2"/>
+          <w:numId w:val="1"/>
+        </w:numPr>
+      </w:pPr>
+      <w:proofErr w:type="spellStart"/>
+      <w:r>
+        <w:rPr>
+          <w:rFonts w:ascii="Consolas" w:eastAsiaTheme="minorHAnsi" w:hAnsi="Consolas" w:cs="Consolas"/>
+          <w:color w:val="000000"/>
+          <w:sz w:val="19"/>
+          <w:szCs w:val="19"/>
+          <w:highlight w:val="white"/>
+          <w:lang w:val="bg-BG"/>
+        </w:rPr>
+        <w:t>Pawn_TestPositionSet</w:t>
+      </w:r>
+      <w:proofErr w:type="spellEnd"/>
+    </w:p>
+    <w:p>
+      <w:pPr>
+        <w:pStyle w:val="ListParagraph"/>
+        <w:numPr>
+          <w:ilvl w:val="2"/>
+          <w:numId w:val="1"/>
+        </w:numPr>
+      </w:pPr>
+      <w:proofErr w:type="spellStart"/>
+      <w:r>
+        <w:rPr>
+          <w:rFonts w:ascii="Consolas" w:eastAsiaTheme="minorHAnsi" w:hAnsi="Consolas" w:cs="Consolas"/>
+          <w:color w:val="000000"/>
+          <w:sz w:val="19"/>
+          <w:szCs w:val="19"/>
+          <w:highlight w:val="white"/>
+          <w:lang w:val="bg-BG"/>
+        </w:rPr>
+        <w:t>Pawn_TestEmptyPositionSet</w:t>
+      </w:r>
+      <w:proofErr w:type="spellEnd"/>
+    </w:p>
+    <w:p>
+      <w:pPr>
+        <w:pStyle w:val="ListParagraph"/>
+        <w:numPr>
+          <w:ilvl w:val="2"/>
+          <w:numId w:val="1"/>
+        </w:numPr>
+      </w:pPr>
+      <w:proofErr w:type="spellStart"/>
+      <w:r>
+        <w:rPr>
+          <w:rFonts w:ascii="Consolas" w:eastAsiaTheme="minorHAnsi" w:hAnsi="Consolas" w:cs="Consolas"/>
+          <w:color w:val="000000"/>
+          <w:sz w:val="19"/>
+          <w:szCs w:val="19"/>
+          <w:highlight w:val="white"/>
+          <w:lang w:val="bg-BG"/>
+        </w:rPr>
+        <w:t>Pawn_TestNullPositionSet</w:t>
+      </w:r>
+      <w:proofErr w:type="spellEnd"/>
+    </w:p>
+    <w:p>
+      <w:pPr>
+        <w:pStyle w:val="ListParagraph"/>
+        <w:numPr>
+          <w:ilvl w:val="2"/>
+          <w:numId w:val="1"/>
+        </w:numPr>
+      </w:pPr>
+      <w:proofErr w:type="spellStart"/>
+      <w:r>
+        <w:rPr>
+          <w:rFonts w:ascii="Consolas" w:eastAsiaTheme="minorHAnsi" w:hAnsi="Consolas" w:cs="Consolas"/>
+          <w:color w:val="000000"/>
+          <w:sz w:val="19"/>
+          <w:szCs w:val="19"/>
+          <w:highlight w:val="white"/>
+          <w:lang w:val="bg-BG"/>
+        </w:rPr>
+        <w:t>Pawn_TestInvalidPositionSet</w:t>
+      </w:r>
+      <w:proofErr w:type="spellEnd"/>
+    </w:p>
+    <w:p>
+      <w:pPr>
+        <w:pStyle w:val="ListParagraph"/>
+        <w:numPr>
+          <w:ilvl w:val="2"/>
+          <w:numId w:val="1"/>
+        </w:numPr>
+      </w:pPr>
+      <w:proofErr w:type="spellStart"/>
+      <w:r>
+        <w:rPr>
+          <w:rFonts w:ascii="Consolas" w:eastAsiaTheme="minorHAnsi" w:hAnsi="Consolas" w:cs="Consolas"/>
+          <w:color w:val="000000"/>
+          <w:sz w:val="19"/>
+          <w:szCs w:val="19"/>
+          <w:highlight w:val="white"/>
+          <w:lang w:val="bg-BG"/>
+        </w:rPr>
+        <w:t>Pawn_TestEmptyValidInputsSet</w:t>
+      </w:r>
+      <w:proofErr w:type="spellEnd"/>
+    </w:p>
+    <w:p>
+      <w:pPr>
+        <w:pStyle w:val="ListParagraph"/>
+        <w:numPr>
+          <w:ilvl w:val="2"/>
+          <w:numId w:val="1"/>
+        </w:numPr>
+      </w:pPr>
+      <w:proofErr w:type="spellStart"/>
+      <w:r>
+        <w:rPr>
+          <w:rFonts w:ascii="Consolas" w:eastAsiaTheme="minorHAnsi" w:hAnsi="Consolas" w:cs="Consolas"/>
+          <w:color w:val="000000"/>
+          <w:sz w:val="19"/>
+          <w:szCs w:val="19"/>
+          <w:highlight w:val="white"/>
+          <w:lang w:val="bg-BG"/>
+        </w:rPr>
+        <w:t>Pawn_TestNullValidInputsSet</w:t>
+      </w:r>
+      <w:proofErr w:type="spellEnd"/>
+    </w:p>
+    <w:p>
+      <w:pPr>
+        <w:pStyle w:val="ListParagraph"/>
+        <w:numPr>
+          <w:ilvl w:val="2"/>
+          <w:numId w:val="1"/>
+        </w:numPr>
+      </w:pPr>
+      <w:proofErr w:type="spellStart"/>
+      <w:r>
+        <w:rPr>
+          <w:rFonts w:ascii="Consolas" w:eastAsiaTheme="minorHAnsi" w:hAnsi="Consolas" w:cs="Consolas"/>
+          <w:color w:val="000000"/>
+          <w:sz w:val="19"/>
+          <w:szCs w:val="19"/>
+          <w:highlight w:val="white"/>
+          <w:lang w:val="bg-BG"/>
+        </w:rPr>
+        <w:t>Pawn_TestNullExistingMovesSet</w:t>
+      </w:r>
+      <w:proofErr w:type="spellEnd"/>
+    </w:p>
+    <w:p>
+      <w:pPr>
+        <w:pStyle w:val="ListParagraph"/>
+        <w:numPr>
+          <w:ilvl w:val="2"/>
+          <w:numId w:val="1"/>
+        </w:numPr>
+      </w:pPr>
+      <w:proofErr w:type="spellStart"/>
+      <w:r>
+        <w:rPr>
+          <w:rFonts w:ascii="Consolas" w:eastAsiaTheme="minorHAnsi" w:hAnsi="Consolas" w:cs="Consolas"/>
+          <w:color w:val="000000"/>
+          <w:sz w:val="19"/>
+          <w:szCs w:val="19"/>
+          <w:highlight w:val="white"/>
+          <w:lang w:val="bg-BG"/>
+        </w:rPr>
+        <w:t>Pawn_TestEmptyExistingMovesSet</w:t>
+      </w:r>
+      <w:proofErr w:type="spellEnd"/>
+    </w:p>
+    <w:p>
+      <w:pPr>
+        <w:pStyle w:val="ListParagraph"/>
+        <w:numPr>
+          <w:ilvl w:val="2"/>
+          <w:numId w:val="1"/>
+        </w:numPr>
+      </w:pPr>
+      <w:proofErr w:type="spellStart"/>
+      <w:r>
+        <w:rPr>
+          <w:rFonts w:ascii="Consolas" w:eastAsiaTheme="minorHAnsi" w:hAnsi="Consolas" w:cs="Consolas"/>
+          <w:color w:val="000000"/>
+          <w:sz w:val="19"/>
+          <w:szCs w:val="19"/>
+          <w:highlight w:val="white"/>
+          <w:lang w:val="bg-BG"/>
+        </w:rPr>
+        <w:t>Pawn_GetNewPositionTestLeftCommand</w:t>
+      </w:r>
+      <w:proofErr w:type="spellEnd"/>
+    </w:p>
+    <w:p>
+      <w:pPr>
+        <w:pStyle w:val="ListParagraph"/>
+        <w:numPr>
+          <w:ilvl w:val="2"/>
+          <w:numId w:val="1"/>
+        </w:numPr>
+      </w:pPr>
+      <w:proofErr w:type="spellStart"/>
+      <w:r>
+        <w:rPr>
+          <w:rFonts w:ascii="Consolas" w:eastAsiaTheme="minorHAnsi" w:hAnsi="Consolas" w:cs="Consolas"/>
+          <w:color w:val="000000"/>
+          <w:sz w:val="19"/>
+          <w:szCs w:val="19"/>
+          <w:highlight w:val="white"/>
+          <w:lang w:val="bg-BG"/>
+        </w:rPr>
+        <w:t>Pawn_GetNewPositionTestRightCommand</w:t>
+      </w:r>
+      <w:proofErr w:type="spellEnd"/>
+    </w:p>
+    <w:p>
+      <w:pPr>
+        <w:pStyle w:val="ListParagraph"/>
+        <w:numPr>
+          <w:ilvl w:val="2"/>
+          <w:numId w:val="1"/>
+        </w:numPr>
+      </w:pPr>
+      <w:proofErr w:type="spellStart"/>
+      <w:r>
+        <w:rPr>
+          <w:rFonts w:ascii="Consolas" w:eastAsiaTheme="minorHAnsi" w:hAnsi="Consolas" w:cs="Consolas"/>
+          <w:color w:val="000000"/>
+          <w:sz w:val="19"/>
+          <w:szCs w:val="19"/>
+          <w:highlight w:val="white"/>
+          <w:lang w:val="bg-BG"/>
+        </w:rPr>
+        <w:t>Pawn_GetNewPositionTestInvalidCommand</w:t>
+      </w:r>
+      <w:proofErr w:type="spellEnd"/>
     </w:p>
     <w:p>
       <w:pPr>
@@ -562,25 +1370,13 @@
         </w:numPr>
       </w:pPr>
       <w:r>
-        <w:t>Created abstract fileds in the Pawn class and implemented them into it descendants.</w:t>
-      </w:r>
-    </w:p>
-    <w:p>
-      <w:pPr>
-        <w:pStyle w:val="ListParagraph"/>
-        <w:numPr>
-          <w:ilvl w:val="0"/>
-          <w:numId w:val="1"/>
-        </w:numPr>
-      </w:pPr>
-      <w:r>
-        <w:t>Fixed the empty command input bug with IsNullOrEmpty check.</w:t>
+        <w:t xml:space="preserve">Added XML documentation header </w:t>
+      </w:r>
+      <w:r>
+        <w:t>for all classes and methods.</w:t>
       </w:r>
       <w:bookmarkStart w:id="0" w:name="_GoBack"/>
       <w:bookmarkEnd w:id="0"/>
-      <w:r>
-        <w:t xml:space="preserve"> </w:t>
-      </w:r>
     </w:p>
     <w:sectPr>
       <w:pgSz w:w="12240" w:h="15840"/>
@@ -647,7 +1443,7 @@
   <w:abstractNum w:abstractNumId="0">
     <w:nsid w:val="38264E9C"/>
     <w:multiLevelType w:val="hybridMultilevel"/>
-    <w:tmpl w:val="459277A4"/>
+    <w:tmpl w:val="CD9443B2"/>
     <w:lvl w:ilvl="0" w:tplc="0409000F">
       <w:start w:val="1"/>
       <w:numFmt w:val="decimal"/>
@@ -669,14 +1465,17 @@
         <w:rFonts w:ascii="Symbol" w:hAnsi="Symbol" w:hint="default"/>
       </w:rPr>
     </w:lvl>
-    <w:lvl w:ilvl="2" w:tplc="0409001B">
+    <w:lvl w:ilvl="2" w:tplc="04020003">
       <w:start w:val="1"/>
-      <w:numFmt w:val="lowerRoman"/>
-      <w:lvlText w:val="%3."/>
-      <w:lvlJc w:val="right"/>
+      <w:numFmt w:val="bullet"/>
+      <w:lvlText w:val="o"/>
+      <w:lvlJc w:val="left"/>
       <w:pPr>
         <w:ind w:left="1800" w:hanging="180"/>
       </w:pPr>
+      <w:rPr>
+        <w:rFonts w:ascii="Courier New" w:hAnsi="Courier New" w:cs="Courier New" w:hint="default"/>
+      </w:rPr>
     </w:lvl>
     <w:lvl w:ilvl="3" w:tplc="0409000F" w:tentative="1">
       <w:start w:val="1"/>

</xml_diff>

<commit_message>
Small formating changes ( missing blank lines and etc. ). Code Coverage - 75%
</commit_message>
<xml_diff>
--- a/Documentation/Project Documentation.docx
+++ b/Documentation/Project Documentation.docx
@@ -105,13 +105,35 @@
         </w:numPr>
       </w:pPr>
       <w:r>
-        <w:t xml:space="preserve">Created new class hierarchy. In the feature methods must be translated in </w:t>
-      </w:r>
-      <w:proofErr w:type="gramStart"/>
-      <w:r>
-        <w:t>this classes</w:t>
-      </w:r>
-      <w:proofErr w:type="gramEnd"/>
+        <w:t>Created new class hierarchy. In the feature methods must be translated in this classes.</w:t>
+      </w:r>
+    </w:p>
+    <w:p>
+      <w:pPr>
+        <w:pStyle w:val="ListParagraph"/>
+        <w:numPr>
+          <w:ilvl w:val="1"/>
+          <w:numId w:val="1"/>
+        </w:numPr>
+      </w:pPr>
+      <w:r>
+        <w:t>Created abstract class Figure.</w:t>
+      </w:r>
+    </w:p>
+    <w:p>
+      <w:pPr>
+        <w:pStyle w:val="ListParagraph"/>
+        <w:numPr>
+          <w:ilvl w:val="1"/>
+          <w:numId w:val="1"/>
+        </w:numPr>
+      </w:pPr>
+      <w:r>
+        <w:t>Created classes Pawn and King</w:t>
+      </w:r>
+      <w:r>
+        <w:t xml:space="preserve"> and moved corresponding logic to them</w:t>
+      </w:r>
       <w:r>
         <w:t>.</w:t>
       </w:r>
@@ -125,7 +147,16 @@
         </w:numPr>
       </w:pPr>
       <w:r>
-        <w:t>Created abstract class Figure.</w:t>
+        <w:t>Created class GameBoard</w:t>
+      </w:r>
+      <w:r>
+        <w:t xml:space="preserve"> and </w:t>
+      </w:r>
+      <w:r>
+        <w:t>moved corresponding logic to them</w:t>
+      </w:r>
+      <w:r>
+        <w:t>.</w:t>
       </w:r>
     </w:p>
     <w:p>
@@ -137,19 +168,13 @@
         </w:numPr>
       </w:pPr>
       <w:r>
-        <w:t xml:space="preserve">Created </w:t>
-      </w:r>
-      <w:r>
-        <w:t>class</w:t>
-      </w:r>
-      <w:r>
-        <w:t>es</w:t>
-      </w:r>
-      <w:r>
-        <w:t xml:space="preserve"> </w:t>
-      </w:r>
-      <w:r>
-        <w:t>Pawn and King</w:t>
+        <w:t>Created class GameEngine</w:t>
+      </w:r>
+      <w:r>
+        <w:t xml:space="preserve"> and </w:t>
+      </w:r>
+      <w:r>
+        <w:t>moved corresponding logic to them</w:t>
       </w:r>
       <w:r>
         <w:t>.</w:t>
@@ -159,46 +184,6 @@
       <w:pPr>
         <w:pStyle w:val="ListParagraph"/>
         <w:numPr>
-          <w:ilvl w:val="1"/>
-          <w:numId w:val="1"/>
-        </w:numPr>
-      </w:pPr>
-      <w:r>
-        <w:t xml:space="preserve">Created class </w:t>
-      </w:r>
-      <w:proofErr w:type="spellStart"/>
-      <w:r>
-        <w:t>GameBoard</w:t>
-      </w:r>
-      <w:proofErr w:type="spellEnd"/>
-      <w:r>
-        <w:t>.</w:t>
-      </w:r>
-    </w:p>
-    <w:p>
-      <w:pPr>
-        <w:pStyle w:val="ListParagraph"/>
-        <w:numPr>
-          <w:ilvl w:val="1"/>
-          <w:numId w:val="1"/>
-        </w:numPr>
-      </w:pPr>
-      <w:r>
-        <w:t xml:space="preserve">Created class </w:t>
-      </w:r>
-      <w:proofErr w:type="spellStart"/>
-      <w:r>
-        <w:t>GameEngine</w:t>
-      </w:r>
-      <w:proofErr w:type="spellEnd"/>
-      <w:r>
-        <w:t>.</w:t>
-      </w:r>
-    </w:p>
-    <w:p>
-      <w:pPr>
-        <w:pStyle w:val="ListParagraph"/>
-        <w:numPr>
           <w:ilvl w:val="0"/>
           <w:numId w:val="1"/>
         </w:numPr>
@@ -228,19 +213,8 @@
           <w:sz w:val="19"/>
           <w:szCs w:val="19"/>
         </w:rPr>
-        <w:t xml:space="preserve"> </w:t>
-      </w:r>
-      <w:proofErr w:type="gramStart"/>
-      <w:r>
-        <w:rPr>
-          <w:rFonts w:ascii="Consolas" w:eastAsiaTheme="minorHAnsi" w:hAnsi="Consolas" w:cs="Consolas"/>
-          <w:color w:val="000000"/>
-          <w:sz w:val="19"/>
-          <w:szCs w:val="19"/>
-        </w:rPr>
-        <w:t>‘</w:t>
-      </w:r>
-      <w:proofErr w:type="spellStart"/>
+        <w:t xml:space="preserve"> ‘</w:t>
+      </w:r>
       <w:r>
         <w:rPr>
           <w:rFonts w:ascii="Consolas" w:eastAsiaTheme="minorHAnsi" w:hAnsi="Consolas" w:cs="Consolas"/>
@@ -252,37 +226,42 @@
         </w:rPr>
         <w:t>CheckPlayerInput</w:t>
       </w:r>
-      <w:proofErr w:type="spellEnd"/>
-      <w:r>
-        <w:rPr>
-          <w:rFonts w:ascii="Consolas" w:eastAsiaTheme="minorHAnsi" w:hAnsi="Consolas" w:cs="Consolas"/>
-          <w:color w:val="000000"/>
-          <w:sz w:val="19"/>
-          <w:szCs w:val="19"/>
-        </w:rPr>
-        <w:t>(</w:t>
-      </w:r>
-      <w:proofErr w:type="gramEnd"/>
-      <w:r>
-        <w:rPr>
-          <w:rFonts w:ascii="Consolas" w:eastAsiaTheme="minorHAnsi" w:hAnsi="Consolas" w:cs="Consolas"/>
-          <w:color w:val="000000"/>
-          <w:sz w:val="19"/>
-          <w:szCs w:val="19"/>
-        </w:rPr>
-        <w:t xml:space="preserve">)’ method. Created new private method </w:t>
-      </w:r>
-      <w:proofErr w:type="gramStart"/>
-      <w:r>
-        <w:rPr>
-          <w:rFonts w:ascii="Consolas" w:eastAsiaTheme="minorHAnsi" w:hAnsi="Consolas" w:cs="Consolas"/>
-          <w:color w:val="000000"/>
-          <w:sz w:val="19"/>
-          <w:szCs w:val="19"/>
-        </w:rPr>
-        <w:t>‘</w:t>
-      </w:r>
-      <w:proofErr w:type="spellStart"/>
+      <w:r>
+        <w:rPr>
+          <w:rFonts w:ascii="Consolas" w:eastAsiaTheme="minorHAnsi" w:hAnsi="Consolas" w:cs="Consolas"/>
+          <w:color w:val="000000"/>
+          <w:sz w:val="19"/>
+          <w:szCs w:val="19"/>
+        </w:rPr>
+        <w:t xml:space="preserve">()’ method. Created new </w:t>
+      </w:r>
+      <w:r>
+        <w:rPr>
+          <w:rFonts w:ascii="Consolas" w:eastAsiaTheme="minorHAnsi" w:hAnsi="Consolas" w:cs="Consolas"/>
+          <w:color w:val="000000"/>
+          <w:sz w:val="19"/>
+          <w:szCs w:val="19"/>
+        </w:rPr>
+        <w:t>method</w:t>
+      </w:r>
+      <w:r>
+        <w:rPr>
+          <w:rFonts w:ascii="Consolas" w:eastAsiaTheme="minorHAnsi" w:hAnsi="Consolas" w:cs="Consolas"/>
+          <w:color w:val="000000"/>
+          <w:sz w:val="19"/>
+          <w:szCs w:val="19"/>
+        </w:rPr>
+        <w:t>s</w:t>
+      </w:r>
+      <w:r>
+        <w:rPr>
+          <w:rFonts w:ascii="Consolas" w:eastAsiaTheme="minorHAnsi" w:hAnsi="Consolas" w:cs="Consolas"/>
+          <w:color w:val="000000"/>
+          <w:sz w:val="19"/>
+          <w:szCs w:val="19"/>
+        </w:rPr>
+        <w:t xml:space="preserve"> ‘</w:t>
+      </w:r>
       <w:r>
         <w:rPr>
           <w:rFonts w:ascii="Consolas" w:eastAsiaTheme="minorHAnsi" w:hAnsi="Consolas" w:cs="Consolas"/>
@@ -294,37 +273,15 @@
         </w:rPr>
         <w:t>ChechInput</w:t>
       </w:r>
-      <w:proofErr w:type="spellEnd"/>
-      <w:r>
-        <w:rPr>
-          <w:rFonts w:ascii="Consolas" w:eastAsiaTheme="minorHAnsi" w:hAnsi="Consolas" w:cs="Consolas"/>
-          <w:color w:val="000000"/>
-          <w:sz w:val="19"/>
-          <w:szCs w:val="19"/>
-        </w:rPr>
-        <w:t>(</w:t>
-      </w:r>
-      <w:proofErr w:type="gramEnd"/>
-      <w:r>
-        <w:rPr>
-          <w:rFonts w:ascii="Consolas" w:eastAsiaTheme="minorHAnsi" w:hAnsi="Consolas" w:cs="Consolas"/>
-          <w:color w:val="000000"/>
-          <w:sz w:val="19"/>
-          <w:szCs w:val="19"/>
-        </w:rPr>
-        <w:t xml:space="preserve">)’. </w:t>
-      </w:r>
-      <w:proofErr w:type="gramStart"/>
-      <w:r>
-        <w:rPr>
-          <w:rFonts w:ascii="Consolas" w:eastAsiaTheme="minorHAnsi" w:hAnsi="Consolas" w:cs="Consolas"/>
-          <w:color w:val="000000"/>
-          <w:sz w:val="19"/>
-          <w:szCs w:val="19"/>
-        </w:rPr>
-        <w:t>‘</w:t>
-      </w:r>
-      <w:proofErr w:type="spellStart"/>
+      <w:r>
+        <w:rPr>
+          <w:rFonts w:ascii="Consolas" w:eastAsiaTheme="minorHAnsi" w:hAnsi="Consolas" w:cs="Consolas"/>
+          <w:color w:val="000000"/>
+          <w:sz w:val="19"/>
+          <w:szCs w:val="19"/>
+        </w:rPr>
+        <w:t>()’. ‘</w:t>
+      </w:r>
       <w:r>
         <w:rPr>
           <w:rFonts w:ascii="Consolas" w:eastAsiaTheme="minorHAnsi" w:hAnsi="Consolas" w:cs="Consolas"/>
@@ -336,27 +293,15 @@
         </w:rPr>
         <w:t>CheckPlayerInput</w:t>
       </w:r>
-      <w:proofErr w:type="spellEnd"/>
-      <w:r>
-        <w:rPr>
-          <w:rFonts w:ascii="Consolas" w:eastAsiaTheme="minorHAnsi" w:hAnsi="Consolas" w:cs="Consolas"/>
-          <w:color w:val="000000"/>
-          <w:sz w:val="19"/>
-          <w:szCs w:val="19"/>
-        </w:rPr>
-        <w:t>(</w:t>
-      </w:r>
-      <w:proofErr w:type="gramEnd"/>
-      <w:r>
-        <w:rPr>
-          <w:rFonts w:ascii="Consolas" w:eastAsiaTheme="minorHAnsi" w:hAnsi="Consolas" w:cs="Consolas"/>
-          <w:color w:val="000000"/>
-          <w:sz w:val="19"/>
-          <w:szCs w:val="19"/>
-        </w:rPr>
-        <w:t>)’ in his body invoke ‘</w:t>
-      </w:r>
-      <w:proofErr w:type="spellStart"/>
+      <w:r>
+        <w:rPr>
+          <w:rFonts w:ascii="Consolas" w:eastAsiaTheme="minorHAnsi" w:hAnsi="Consolas" w:cs="Consolas"/>
+          <w:color w:val="000000"/>
+          <w:sz w:val="19"/>
+          <w:szCs w:val="19"/>
+        </w:rPr>
+        <w:t>()’ in his body invoke ‘</w:t>
+      </w:r>
       <w:r>
         <w:rPr>
           <w:rFonts w:ascii="Consolas" w:eastAsiaTheme="minorHAnsi" w:hAnsi="Consolas" w:cs="Consolas"/>
@@ -368,7 +313,6 @@
         </w:rPr>
         <w:t>ChechInput</w:t>
       </w:r>
-      <w:proofErr w:type="spellEnd"/>
       <w:r>
         <w:rPr>
           <w:rFonts w:ascii="Consolas" w:eastAsiaTheme="minorHAnsi" w:hAnsi="Consolas" w:cs="Consolas"/>
@@ -391,13 +335,8 @@
         <w:t>C</w:t>
       </w:r>
       <w:r>
-        <w:t xml:space="preserve">hanges in </w:t>
-      </w:r>
-      <w:proofErr w:type="gramStart"/>
-      <w:r>
-        <w:t>‘</w:t>
-      </w:r>
-      <w:proofErr w:type="spellStart"/>
+        <w:t>hanges in ‘</w:t>
+      </w:r>
       <w:r>
         <w:rPr>
           <w:rFonts w:ascii="Consolas" w:eastAsiaTheme="minorHAnsi" w:hAnsi="Consolas" w:cs="Consolas"/>
@@ -409,25 +348,14 @@
         </w:rPr>
         <w:t>CheckAndProcess</w:t>
       </w:r>
-      <w:proofErr w:type="spellEnd"/>
-      <w:r>
-        <w:rPr>
-          <w:rFonts w:ascii="Consolas" w:eastAsiaTheme="minorHAnsi" w:hAnsi="Consolas" w:cs="Consolas"/>
-          <w:color w:val="000000"/>
-          <w:sz w:val="19"/>
-          <w:szCs w:val="19"/>
-        </w:rPr>
-        <w:t>(</w:t>
-      </w:r>
-      <w:proofErr w:type="gramEnd"/>
-      <w:r>
-        <w:rPr>
-          <w:rFonts w:ascii="Consolas" w:eastAsiaTheme="minorHAnsi" w:hAnsi="Consolas" w:cs="Consolas"/>
-          <w:color w:val="000000"/>
-          <w:sz w:val="19"/>
-          <w:szCs w:val="19"/>
-        </w:rPr>
-        <w:t>)</w:t>
+      <w:r>
+        <w:rPr>
+          <w:rFonts w:ascii="Consolas" w:eastAsiaTheme="minorHAnsi" w:hAnsi="Consolas" w:cs="Consolas"/>
+          <w:color w:val="000000"/>
+          <w:sz w:val="19"/>
+          <w:szCs w:val="19"/>
+        </w:rPr>
+        <w:t>()</w:t>
       </w:r>
       <w:r>
         <w:t>’ method.</w:t>
@@ -442,9 +370,26 @@
           <w:sz w:val="19"/>
           <w:szCs w:val="19"/>
         </w:rPr>
-        <w:t>Created new private method ‘</w:t>
-      </w:r>
-      <w:proofErr w:type="spellStart"/>
+        <w:t>Created new method</w:t>
+      </w:r>
+      <w:r>
+        <w:rPr>
+          <w:rFonts w:ascii="Consolas" w:eastAsiaTheme="minorHAnsi" w:hAnsi="Consolas" w:cs="Consolas"/>
+          <w:color w:val="000000"/>
+          <w:sz w:val="19"/>
+          <w:szCs w:val="19"/>
+        </w:rPr>
+        <w:t>s</w:t>
+      </w:r>
+      <w:r>
+        <w:rPr>
+          <w:rFonts w:ascii="Consolas" w:eastAsiaTheme="minorHAnsi" w:hAnsi="Consolas" w:cs="Consolas"/>
+          <w:color w:val="000000"/>
+          <w:sz w:val="19"/>
+          <w:szCs w:val="19"/>
+        </w:rPr>
+        <w:t xml:space="preserve"> ‘</w:t>
+      </w:r>
       <w:r>
         <w:rPr>
           <w:rFonts w:ascii="Consolas" w:eastAsiaTheme="minorHAnsi" w:hAnsi="Consolas" w:cs="Consolas"/>
@@ -456,27 +401,15 @@
         </w:rPr>
         <w:t>MoveFigureLeftOrRight</w:t>
       </w:r>
-      <w:proofErr w:type="spellEnd"/>
-      <w:r>
-        <w:rPr>
-          <w:rFonts w:ascii="Consolas" w:eastAsiaTheme="minorHAnsi" w:hAnsi="Consolas" w:cs="Consolas"/>
-          <w:color w:val="000000"/>
-          <w:sz w:val="19"/>
-          <w:szCs w:val="19"/>
-        </w:rPr>
-        <w:t xml:space="preserve"> ()’. </w:t>
-      </w:r>
-      <w:proofErr w:type="gramStart"/>
-      <w:r>
-        <w:rPr>
-          <w:rFonts w:ascii="Consolas" w:eastAsiaTheme="minorHAnsi" w:hAnsi="Consolas" w:cs="Consolas"/>
-          <w:color w:val="000000"/>
-          <w:sz w:val="19"/>
-          <w:szCs w:val="19"/>
-        </w:rPr>
-        <w:t>‘</w:t>
-      </w:r>
-      <w:proofErr w:type="spellStart"/>
+      <w:r>
+        <w:rPr>
+          <w:rFonts w:ascii="Consolas" w:eastAsiaTheme="minorHAnsi" w:hAnsi="Consolas" w:cs="Consolas"/>
+          <w:color w:val="000000"/>
+          <w:sz w:val="19"/>
+          <w:szCs w:val="19"/>
+        </w:rPr>
+        <w:t xml:space="preserve"> ()’. ‘</w:t>
+      </w:r>
       <w:r>
         <w:rPr>
           <w:rFonts w:ascii="Consolas" w:eastAsiaTheme="minorHAnsi" w:hAnsi="Consolas" w:cs="Consolas"/>
@@ -488,27 +421,15 @@
         </w:rPr>
         <w:t>CheckAndProcess</w:t>
       </w:r>
-      <w:proofErr w:type="spellEnd"/>
-      <w:r>
-        <w:rPr>
-          <w:rFonts w:ascii="Consolas" w:eastAsiaTheme="minorHAnsi" w:hAnsi="Consolas" w:cs="Consolas"/>
-          <w:color w:val="000000"/>
-          <w:sz w:val="19"/>
-          <w:szCs w:val="19"/>
-        </w:rPr>
-        <w:t>(</w:t>
-      </w:r>
-      <w:proofErr w:type="gramEnd"/>
-      <w:r>
-        <w:rPr>
-          <w:rFonts w:ascii="Consolas" w:eastAsiaTheme="minorHAnsi" w:hAnsi="Consolas" w:cs="Consolas"/>
-          <w:color w:val="000000"/>
-          <w:sz w:val="19"/>
-          <w:szCs w:val="19"/>
-        </w:rPr>
-        <w:t>)’ in his body invoke ‘</w:t>
-      </w:r>
-      <w:proofErr w:type="spellStart"/>
+      <w:r>
+        <w:rPr>
+          <w:rFonts w:ascii="Consolas" w:eastAsiaTheme="minorHAnsi" w:hAnsi="Consolas" w:cs="Consolas"/>
+          <w:color w:val="000000"/>
+          <w:sz w:val="19"/>
+          <w:szCs w:val="19"/>
+        </w:rPr>
+        <w:t>()’ in his body invoke ‘</w:t>
+      </w:r>
       <w:r>
         <w:rPr>
           <w:rFonts w:ascii="Consolas" w:eastAsiaTheme="minorHAnsi" w:hAnsi="Consolas" w:cs="Consolas"/>
@@ -520,7 +441,6 @@
         </w:rPr>
         <w:t>MoveFigureLeftOrRight</w:t>
       </w:r>
-      <w:proofErr w:type="spellEnd"/>
       <w:r>
         <w:rPr>
           <w:rFonts w:ascii="Consolas" w:eastAsiaTheme="minorHAnsi" w:hAnsi="Consolas" w:cs="Consolas"/>
@@ -540,13 +460,8 @@
         </w:numPr>
       </w:pPr>
       <w:r>
-        <w:t xml:space="preserve">Changes in </w:t>
-      </w:r>
-      <w:proofErr w:type="gramStart"/>
-      <w:r>
-        <w:t>‘</w:t>
-      </w:r>
-      <w:proofErr w:type="spellStart"/>
+        <w:t>Changes in ‘</w:t>
+      </w:r>
       <w:r>
         <w:rPr>
           <w:rFonts w:ascii="Consolas" w:eastAsiaTheme="minorHAnsi" w:hAnsi="Consolas" w:cs="Consolas"/>
@@ -558,34 +473,18 @@
         </w:rPr>
         <w:t>CheckNextKingPosition</w:t>
       </w:r>
-      <w:proofErr w:type="spellEnd"/>
-      <w:r>
-        <w:rPr>
-          <w:rFonts w:ascii="Consolas" w:eastAsiaTheme="minorHAnsi" w:hAnsi="Consolas" w:cs="Consolas"/>
-          <w:color w:val="000000"/>
-          <w:sz w:val="19"/>
-          <w:szCs w:val="19"/>
-        </w:rPr>
-        <w:t>(</w:t>
-      </w:r>
-      <w:proofErr w:type="gramEnd"/>
-      <w:r>
-        <w:rPr>
-          <w:rFonts w:ascii="Consolas" w:eastAsiaTheme="minorHAnsi" w:hAnsi="Consolas" w:cs="Consolas"/>
-          <w:color w:val="000000"/>
-          <w:sz w:val="19"/>
-          <w:szCs w:val="19"/>
-        </w:rPr>
-        <w:t>)</w:t>
-      </w:r>
-      <w:r>
-        <w:t xml:space="preserve">’ method. Created new private method </w:t>
-      </w:r>
-      <w:proofErr w:type="gramStart"/>
-      <w:r>
-        <w:t>‘</w:t>
-      </w:r>
-      <w:proofErr w:type="spellStart"/>
+      <w:r>
+        <w:rPr>
+          <w:rFonts w:ascii="Consolas" w:eastAsiaTheme="minorHAnsi" w:hAnsi="Consolas" w:cs="Consolas"/>
+          <w:color w:val="000000"/>
+          <w:sz w:val="19"/>
+          <w:szCs w:val="19"/>
+        </w:rPr>
+        <w:t>()</w:t>
+      </w:r>
+      <w:r>
+        <w:t>’ method. Created new private method ‘</w:t>
+      </w:r>
       <w:r>
         <w:rPr>
           <w:rFonts w:ascii="Consolas" w:eastAsiaTheme="minorHAnsi" w:hAnsi="Consolas" w:cs="Consolas"/>
@@ -597,34 +496,18 @@
         </w:rPr>
         <w:t>CheckKingAvailableMove</w:t>
       </w:r>
-      <w:proofErr w:type="spellEnd"/>
-      <w:r>
-        <w:rPr>
-          <w:rFonts w:ascii="Consolas" w:eastAsiaTheme="minorHAnsi" w:hAnsi="Consolas" w:cs="Consolas"/>
-          <w:color w:val="000000"/>
-          <w:sz w:val="19"/>
-          <w:szCs w:val="19"/>
-        </w:rPr>
-        <w:t>(</w:t>
-      </w:r>
-      <w:proofErr w:type="gramEnd"/>
-      <w:r>
-        <w:rPr>
-          <w:rFonts w:ascii="Consolas" w:eastAsiaTheme="minorHAnsi" w:hAnsi="Consolas" w:cs="Consolas"/>
-          <w:color w:val="000000"/>
-          <w:sz w:val="19"/>
-          <w:szCs w:val="19"/>
-        </w:rPr>
-        <w:t>)</w:t>
-      </w:r>
-      <w:r>
-        <w:t xml:space="preserve">’. </w:t>
-      </w:r>
-      <w:proofErr w:type="gramStart"/>
-      <w:r>
-        <w:t>‘</w:t>
-      </w:r>
-      <w:proofErr w:type="spellStart"/>
+      <w:r>
+        <w:rPr>
+          <w:rFonts w:ascii="Consolas" w:eastAsiaTheme="minorHAnsi" w:hAnsi="Consolas" w:cs="Consolas"/>
+          <w:color w:val="000000"/>
+          <w:sz w:val="19"/>
+          <w:szCs w:val="19"/>
+        </w:rPr>
+        <w:t>()</w:t>
+      </w:r>
+      <w:r>
+        <w:t>’. ‘</w:t>
+      </w:r>
       <w:r>
         <w:rPr>
           <w:rFonts w:ascii="Consolas" w:eastAsiaTheme="minorHAnsi" w:hAnsi="Consolas" w:cs="Consolas"/>
@@ -636,30 +519,18 @@
         </w:rPr>
         <w:t>CheckNextKingPosition</w:t>
       </w:r>
-      <w:proofErr w:type="spellEnd"/>
-      <w:r>
-        <w:rPr>
-          <w:rFonts w:ascii="Consolas" w:eastAsiaTheme="minorHAnsi" w:hAnsi="Consolas" w:cs="Consolas"/>
-          <w:color w:val="000000"/>
-          <w:sz w:val="19"/>
-          <w:szCs w:val="19"/>
-        </w:rPr>
-        <w:t>(</w:t>
-      </w:r>
-      <w:proofErr w:type="gramEnd"/>
-      <w:r>
-        <w:rPr>
-          <w:rFonts w:ascii="Consolas" w:eastAsiaTheme="minorHAnsi" w:hAnsi="Consolas" w:cs="Consolas"/>
-          <w:color w:val="000000"/>
-          <w:sz w:val="19"/>
-          <w:szCs w:val="19"/>
-        </w:rPr>
-        <w:t>)</w:t>
+      <w:r>
+        <w:rPr>
+          <w:rFonts w:ascii="Consolas" w:eastAsiaTheme="minorHAnsi" w:hAnsi="Consolas" w:cs="Consolas"/>
+          <w:color w:val="000000"/>
+          <w:sz w:val="19"/>
+          <w:szCs w:val="19"/>
+        </w:rPr>
+        <w:t>()</w:t>
       </w:r>
       <w:r>
         <w:t>’ in his body invoke ‘</w:t>
       </w:r>
-      <w:proofErr w:type="spellStart"/>
       <w:r>
         <w:rPr>
           <w:rFonts w:ascii="Consolas" w:eastAsiaTheme="minorHAnsi" w:hAnsi="Consolas" w:cs="Consolas"/>
@@ -671,7 +542,6 @@
         </w:rPr>
         <w:t>CheckKingAvailableMove</w:t>
       </w:r>
-      <w:proofErr w:type="spellEnd"/>
       <w:r>
         <w:rPr>
           <w:rFonts w:ascii="Consolas" w:eastAsiaTheme="minorHAnsi" w:hAnsi="Consolas" w:cs="Consolas"/>
@@ -694,39 +564,7 @@
         </w:numPr>
       </w:pPr>
       <w:r>
-        <w:t xml:space="preserve">Changes in </w:t>
-      </w:r>
-      <w:proofErr w:type="gramStart"/>
-      <w:r>
-        <w:t>‘</w:t>
-      </w:r>
-      <w:proofErr w:type="spellStart"/>
-      <w:r>
-        <w:t>CheckAndProcess</w:t>
-      </w:r>
-      <w:proofErr w:type="spellEnd"/>
-      <w:r>
-        <w:t>(</w:t>
-      </w:r>
-      <w:proofErr w:type="gramEnd"/>
-      <w:r>
-        <w:t xml:space="preserve">)’, optimized king move. Created new method </w:t>
-      </w:r>
-      <w:proofErr w:type="gramStart"/>
-      <w:r>
-        <w:t>‘</w:t>
-      </w:r>
-      <w:proofErr w:type="spellStart"/>
-      <w:r>
-        <w:t>MoveKing</w:t>
-      </w:r>
-      <w:proofErr w:type="spellEnd"/>
-      <w:r>
-        <w:t>(</w:t>
-      </w:r>
-      <w:proofErr w:type="gramEnd"/>
-      <w:r>
-        <w:t>)’.</w:t>
+        <w:t>Changes in ‘CheckAndProcess()’, optimized king move. Created new method ‘MoveKing()’.</w:t>
       </w:r>
     </w:p>
     <w:p>
@@ -812,18 +650,8 @@
       <w:r>
         <w:t xml:space="preserve">Added method </w:t>
       </w:r>
-      <w:proofErr w:type="spellStart"/>
-      <w:proofErr w:type="gramStart"/>
-      <w:r>
-        <w:t>HasKingExistingMove</w:t>
-      </w:r>
-      <w:proofErr w:type="spellEnd"/>
-      <w:r>
-        <w:t>(</w:t>
-      </w:r>
-      <w:proofErr w:type="gramEnd"/>
-      <w:r>
-        <w:t>)</w:t>
+      <w:r>
+        <w:t>HasKingExistingMove()</w:t>
       </w:r>
       <w:r>
         <w:t>.</w:t>
@@ -880,15 +708,7 @@
         </w:numPr>
       </w:pPr>
       <w:r>
-        <w:t xml:space="preserve">Created abstract </w:t>
-      </w:r>
-      <w:proofErr w:type="spellStart"/>
-      <w:r>
-        <w:t>fileds</w:t>
-      </w:r>
-      <w:proofErr w:type="spellEnd"/>
-      <w:r>
-        <w:t xml:space="preserve"> in the Pawn class and implemented them into it descendants.</w:t>
+        <w:t>Created abstract fileds in the Pawn class and implemented them into it descendants.</w:t>
       </w:r>
     </w:p>
     <w:p>
@@ -903,15 +723,7 @@
         <w:t>Fixed the empty command inpu</w:t>
       </w:r>
       <w:r>
-        <w:t xml:space="preserve">t bug with </w:t>
-      </w:r>
-      <w:proofErr w:type="spellStart"/>
-      <w:r>
-        <w:t>IsNullOrEmpty</w:t>
-      </w:r>
-      <w:proofErr w:type="spellEnd"/>
-      <w:r>
-        <w:t xml:space="preserve"> check.</w:t>
+        <w:t>t bug with IsNullOrEmpty check.</w:t>
       </w:r>
     </w:p>
     <w:p>
@@ -925,21 +737,11 @@
       <w:r>
         <w:t xml:space="preserve">Created class </w:t>
       </w:r>
-      <w:proofErr w:type="spellStart"/>
       <w:r>
         <w:t>PlayerInteractor</w:t>
       </w:r>
-      <w:proofErr w:type="spellEnd"/>
-      <w:r>
-        <w:t xml:space="preserve"> and created method </w:t>
-      </w:r>
-      <w:proofErr w:type="spellStart"/>
-      <w:r>
-        <w:t>StartGame</w:t>
-      </w:r>
-      <w:proofErr w:type="spellEnd"/>
-      <w:r>
-        <w:t xml:space="preserve"> where initialize pawns, king and board before starting the game.</w:t>
+      <w:r>
+        <w:t xml:space="preserve"> and created method StartGame where initialize pawns, king and board before starting the game.</w:t>
       </w:r>
     </w:p>
     <w:p>
@@ -951,15 +753,7 @@
         </w:numPr>
       </w:pPr>
       <w:r>
-        <w:t xml:space="preserve">Created class </w:t>
-      </w:r>
-      <w:proofErr w:type="spellStart"/>
-      <w:r>
-        <w:t>ConsoleWriter</w:t>
-      </w:r>
-      <w:proofErr w:type="spellEnd"/>
-      <w:r>
-        <w:t>.</w:t>
+        <w:t>Created class ConsoleWriter.</w:t>
       </w:r>
     </w:p>
     <w:p>
@@ -982,21 +776,18 @@
           <w:numId w:val="1"/>
         </w:numPr>
       </w:pPr>
-      <w:proofErr w:type="spellStart"/>
       <w:r>
         <w:t>GameBoard.Test</w:t>
       </w:r>
-      <w:proofErr w:type="spellEnd"/>
-    </w:p>
-    <w:p>
-      <w:pPr>
-        <w:pStyle w:val="ListParagraph"/>
-        <w:numPr>
-          <w:ilvl w:val="2"/>
-          <w:numId w:val="1"/>
-        </w:numPr>
-      </w:pPr>
-      <w:proofErr w:type="spellStart"/>
+    </w:p>
+    <w:p>
+      <w:pPr>
+        <w:pStyle w:val="ListParagraph"/>
+        <w:numPr>
+          <w:ilvl w:val="2"/>
+          <w:numId w:val="1"/>
+        </w:numPr>
+      </w:pPr>
       <w:r>
         <w:rPr>
           <w:rFonts w:ascii="Consolas" w:eastAsiaTheme="minorHAnsi" w:hAnsi="Consolas" w:cs="Consolas"/>
@@ -1006,20 +797,17 @@
           <w:highlight w:val="white"/>
           <w:lang w:val="bg-BG"/>
         </w:rPr>
-        <w:lastRenderedPageBreak/>
         <w:t>GameBoard_TestBoradStartState</w:t>
       </w:r>
-      <w:proofErr w:type="spellEnd"/>
-    </w:p>
-    <w:p>
-      <w:pPr>
-        <w:pStyle w:val="ListParagraph"/>
-        <w:numPr>
-          <w:ilvl w:val="2"/>
-          <w:numId w:val="1"/>
-        </w:numPr>
-      </w:pPr>
-      <w:proofErr w:type="spellStart"/>
+    </w:p>
+    <w:p>
+      <w:pPr>
+        <w:pStyle w:val="ListParagraph"/>
+        <w:numPr>
+          <w:ilvl w:val="2"/>
+          <w:numId w:val="1"/>
+        </w:numPr>
+      </w:pPr>
       <w:r>
         <w:rPr>
           <w:rFonts w:ascii="Consolas" w:eastAsiaTheme="minorHAnsi" w:hAnsi="Consolas" w:cs="Consolas"/>
@@ -1029,19 +817,18 @@
           <w:highlight w:val="white"/>
           <w:lang w:val="bg-BG"/>
         </w:rPr>
+        <w:lastRenderedPageBreak/>
         <w:t>GameBoard_TestCheckPositionNegativeNumbers</w:t>
       </w:r>
-      <w:proofErr w:type="spellEnd"/>
-    </w:p>
-    <w:p>
-      <w:pPr>
-        <w:pStyle w:val="ListParagraph"/>
-        <w:numPr>
-          <w:ilvl w:val="2"/>
-          <w:numId w:val="1"/>
-        </w:numPr>
-      </w:pPr>
-      <w:proofErr w:type="spellStart"/>
+    </w:p>
+    <w:p>
+      <w:pPr>
+        <w:pStyle w:val="ListParagraph"/>
+        <w:numPr>
+          <w:ilvl w:val="2"/>
+          <w:numId w:val="1"/>
+        </w:numPr>
+      </w:pPr>
       <w:r>
         <w:rPr>
           <w:rFonts w:ascii="Consolas" w:eastAsiaTheme="minorHAnsi" w:hAnsi="Consolas" w:cs="Consolas"/>
@@ -1053,7 +840,6 @@
         </w:rPr>
         <w:t>GameBoard_TestCheckPostionOutOfBoard</w:t>
       </w:r>
-      <w:proofErr w:type="spellEnd"/>
     </w:p>
     <w:p>
       <w:pPr>
@@ -1063,11 +849,513 @@
           <w:numId w:val="1"/>
         </w:numPr>
       </w:pPr>
-      <w:proofErr w:type="spellStart"/>
       <w:r>
         <w:t>GameLogic.Test</w:t>
       </w:r>
-      <w:proofErr w:type="spellEnd"/>
+    </w:p>
+    <w:p>
+      <w:pPr>
+        <w:pStyle w:val="ListParagraph"/>
+        <w:numPr>
+          <w:ilvl w:val="2"/>
+          <w:numId w:val="1"/>
+        </w:numPr>
+        <w:rPr>
+          <w:color w:val="000000" w:themeColor="text1"/>
+        </w:rPr>
+      </w:pPr>
+      <w:r>
+        <w:rPr>
+          <w:rFonts w:ascii="Consolas" w:eastAsiaTheme="minorHAnsi" w:hAnsi="Consolas" w:cs="Consolas"/>
+          <w:color w:val="000000" w:themeColor="text1"/>
+          <w:sz w:val="19"/>
+          <w:szCs w:val="19"/>
+        </w:rPr>
+        <w:t>CheckPawnPlayerInput_PawnInputsDownLeftIsValidTest()</w:t>
+      </w:r>
+    </w:p>
+    <w:p>
+      <w:pPr>
+        <w:pStyle w:val="ListParagraph"/>
+        <w:numPr>
+          <w:ilvl w:val="2"/>
+          <w:numId w:val="1"/>
+        </w:numPr>
+        <w:rPr>
+          <w:color w:val="000000" w:themeColor="text1"/>
+        </w:rPr>
+      </w:pPr>
+      <w:r>
+        <w:rPr>
+          <w:rFonts w:ascii="Consolas" w:eastAsiaTheme="minorHAnsi" w:hAnsi="Consolas" w:cs="Consolas"/>
+          <w:color w:val="000000" w:themeColor="text1"/>
+          <w:sz w:val="19"/>
+          <w:szCs w:val="19"/>
+        </w:rPr>
+        <w:t>CheckPawnPlayerInput_PawnInvalidInputsDownLeftTest()</w:t>
+      </w:r>
+    </w:p>
+    <w:p>
+      <w:pPr>
+        <w:pStyle w:val="ListParagraph"/>
+        <w:numPr>
+          <w:ilvl w:val="2"/>
+          <w:numId w:val="1"/>
+        </w:numPr>
+        <w:rPr>
+          <w:color w:val="000000" w:themeColor="text1"/>
+        </w:rPr>
+      </w:pPr>
+      <w:r>
+        <w:rPr>
+          <w:rFonts w:ascii="Consolas" w:eastAsiaTheme="minorHAnsi" w:hAnsi="Consolas" w:cs="Consolas"/>
+          <w:color w:val="000000" w:themeColor="text1"/>
+          <w:sz w:val="19"/>
+          <w:szCs w:val="19"/>
+        </w:rPr>
+        <w:t>CheckPawnPlayerInput_PawnValidInputsDownLeftTestTwo()</w:t>
+      </w:r>
+    </w:p>
+    <w:p>
+      <w:pPr>
+        <w:pStyle w:val="ListParagraph"/>
+        <w:numPr>
+          <w:ilvl w:val="2"/>
+          <w:numId w:val="1"/>
+        </w:numPr>
+        <w:rPr>
+          <w:color w:val="000000" w:themeColor="text1"/>
+        </w:rPr>
+      </w:pPr>
+      <w:r>
+        <w:rPr>
+          <w:rFonts w:ascii="Consolas" w:eastAsiaTheme="minorHAnsi" w:hAnsi="Consolas" w:cs="Consolas"/>
+          <w:color w:val="000000" w:themeColor="text1"/>
+          <w:sz w:val="19"/>
+          <w:szCs w:val="19"/>
+        </w:rPr>
+        <w:t>CheckPawnPlayerInput_PawnValidInputsDownLeftTestThree()</w:t>
+      </w:r>
+    </w:p>
+    <w:p>
+      <w:pPr>
+        <w:pStyle w:val="ListParagraph"/>
+        <w:numPr>
+          <w:ilvl w:val="2"/>
+          <w:numId w:val="1"/>
+        </w:numPr>
+        <w:rPr>
+          <w:color w:val="000000" w:themeColor="text1"/>
+        </w:rPr>
+      </w:pPr>
+      <w:r>
+        <w:rPr>
+          <w:rFonts w:ascii="Consolas" w:eastAsiaTheme="minorHAnsi" w:hAnsi="Consolas" w:cs="Consolas"/>
+          <w:color w:val="000000" w:themeColor="text1"/>
+          <w:sz w:val="19"/>
+          <w:szCs w:val="19"/>
+        </w:rPr>
+        <w:t>CheckPawnPlayerInput_PawnValidInputsDownLeftTestFour()</w:t>
+      </w:r>
+    </w:p>
+    <w:p>
+      <w:pPr>
+        <w:pStyle w:val="ListParagraph"/>
+        <w:numPr>
+          <w:ilvl w:val="2"/>
+          <w:numId w:val="1"/>
+        </w:numPr>
+        <w:rPr>
+          <w:color w:val="000000" w:themeColor="text1"/>
+        </w:rPr>
+      </w:pPr>
+      <w:r>
+        <w:rPr>
+          <w:rFonts w:ascii="Consolas" w:eastAsiaTheme="minorHAnsi" w:hAnsi="Consolas" w:cs="Consolas"/>
+          <w:color w:val="000000" w:themeColor="text1"/>
+          <w:sz w:val="19"/>
+          <w:szCs w:val="19"/>
+        </w:rPr>
+        <w:t>CheckPawnPlayerInput_InvalidCommand()</w:t>
+      </w:r>
+    </w:p>
+    <w:p>
+      <w:pPr>
+        <w:pStyle w:val="ListParagraph"/>
+        <w:numPr>
+          <w:ilvl w:val="2"/>
+          <w:numId w:val="1"/>
+        </w:numPr>
+        <w:rPr>
+          <w:color w:val="000000" w:themeColor="text1"/>
+        </w:rPr>
+      </w:pPr>
+      <w:r>
+        <w:rPr>
+          <w:rFonts w:ascii="Consolas" w:eastAsiaTheme="minorHAnsi" w:hAnsi="Consolas" w:cs="Consolas"/>
+          <w:color w:val="000000" w:themeColor="text1"/>
+          <w:sz w:val="19"/>
+          <w:szCs w:val="19"/>
+        </w:rPr>
+        <w:t>CheckForKingExit_WithValidValueForExit()</w:t>
+      </w:r>
+    </w:p>
+    <w:p>
+      <w:pPr>
+        <w:pStyle w:val="ListParagraph"/>
+        <w:numPr>
+          <w:ilvl w:val="2"/>
+          <w:numId w:val="1"/>
+        </w:numPr>
+        <w:rPr>
+          <w:color w:val="000000" w:themeColor="text1"/>
+        </w:rPr>
+      </w:pPr>
+      <w:r>
+        <w:rPr>
+          <w:rFonts w:ascii="Consolas" w:eastAsiaTheme="minorHAnsi" w:hAnsi="Consolas" w:cs="Consolas"/>
+          <w:color w:val="000000" w:themeColor="text1"/>
+          <w:sz w:val="19"/>
+          <w:szCs w:val="19"/>
+        </w:rPr>
+        <w:t>CheckForKingExit_WithInvalidValueForExit()</w:t>
+      </w:r>
+    </w:p>
+    <w:p>
+      <w:pPr>
+        <w:pStyle w:val="ListParagraph"/>
+        <w:numPr>
+          <w:ilvl w:val="2"/>
+          <w:numId w:val="1"/>
+        </w:numPr>
+        <w:rPr>
+          <w:color w:val="000000" w:themeColor="text1"/>
+        </w:rPr>
+      </w:pPr>
+      <w:r>
+        <w:rPr>
+          <w:rFonts w:ascii="Consolas" w:eastAsiaTheme="minorHAnsi" w:hAnsi="Consolas" w:cs="Consolas"/>
+          <w:color w:val="000000" w:themeColor="text1"/>
+          <w:sz w:val="19"/>
+          <w:szCs w:val="19"/>
+        </w:rPr>
+        <w:t>CheckForKingExit_WithInvalidValueOutsideOfBoard()</w:t>
+      </w:r>
+    </w:p>
+    <w:p>
+      <w:pPr>
+        <w:pStyle w:val="ListParagraph"/>
+        <w:numPr>
+          <w:ilvl w:val="2"/>
+          <w:numId w:val="1"/>
+        </w:numPr>
+        <w:rPr>
+          <w:color w:val="000000" w:themeColor="text1"/>
+        </w:rPr>
+      </w:pPr>
+      <w:r>
+        <w:rPr>
+          <w:rFonts w:ascii="Consolas" w:eastAsiaTheme="minorHAnsi" w:hAnsi="Consolas" w:cs="Consolas"/>
+          <w:color w:val="000000" w:themeColor="text1"/>
+          <w:sz w:val="19"/>
+          <w:szCs w:val="19"/>
+        </w:rPr>
+        <w:t>CheckForKingExit_WithInvalidBigValueOutsideOfBoard()</w:t>
+      </w:r>
+    </w:p>
+    <w:p>
+      <w:pPr>
+        <w:pStyle w:val="ListParagraph"/>
+        <w:numPr>
+          <w:ilvl w:val="2"/>
+          <w:numId w:val="1"/>
+        </w:numPr>
+        <w:rPr>
+          <w:color w:val="000000" w:themeColor="text1"/>
+        </w:rPr>
+      </w:pPr>
+      <w:r>
+        <w:rPr>
+          <w:rFonts w:ascii="Consolas" w:eastAsiaTheme="minorHAnsi" w:hAnsi="Consolas" w:cs="Consolas"/>
+          <w:color w:val="000000" w:themeColor="text1"/>
+          <w:sz w:val="19"/>
+          <w:szCs w:val="19"/>
+        </w:rPr>
+        <w:t>HasKingExistingMove_KingHasNotExistingMove()</w:t>
+      </w:r>
+    </w:p>
+    <w:p>
+      <w:pPr>
+        <w:pStyle w:val="ListParagraph"/>
+        <w:numPr>
+          <w:ilvl w:val="2"/>
+          <w:numId w:val="1"/>
+        </w:numPr>
+        <w:rPr>
+          <w:color w:val="000000" w:themeColor="text1"/>
+        </w:rPr>
+      </w:pPr>
+      <w:r>
+        <w:rPr>
+          <w:rFonts w:ascii="Consolas" w:eastAsiaTheme="minorHAnsi" w:hAnsi="Consolas" w:cs="Consolas"/>
+          <w:color w:val="000000" w:themeColor="text1"/>
+          <w:sz w:val="19"/>
+          <w:szCs w:val="19"/>
+        </w:rPr>
+        <w:t>HasKingExistingMove_KingHasExistingMove()</w:t>
+      </w:r>
+    </w:p>
+    <w:p>
+      <w:pPr>
+        <w:pStyle w:val="ListParagraph"/>
+        <w:numPr>
+          <w:ilvl w:val="2"/>
+          <w:numId w:val="1"/>
+        </w:numPr>
+        <w:rPr>
+          <w:color w:val="000000" w:themeColor="text1"/>
+        </w:rPr>
+      </w:pPr>
+      <w:r>
+        <w:rPr>
+          <w:rFonts w:ascii="Consolas" w:eastAsiaTheme="minorHAnsi" w:hAnsi="Consolas" w:cs="Consolas"/>
+          <w:color w:val="000000" w:themeColor="text1"/>
+          <w:sz w:val="19"/>
+          <w:szCs w:val="19"/>
+        </w:rPr>
+        <w:t>SetNewKingPostion_UpRightMove()</w:t>
+      </w:r>
+    </w:p>
+    <w:p>
+      <w:pPr>
+        <w:pStyle w:val="ListParagraph"/>
+        <w:numPr>
+          <w:ilvl w:val="2"/>
+          <w:numId w:val="1"/>
+        </w:numPr>
+        <w:rPr>
+          <w:color w:val="000000" w:themeColor="text1"/>
+        </w:rPr>
+      </w:pPr>
+      <w:r>
+        <w:rPr>
+          <w:rFonts w:ascii="Consolas" w:eastAsiaTheme="minorHAnsi" w:hAnsi="Consolas" w:cs="Consolas"/>
+          <w:color w:val="000000" w:themeColor="text1"/>
+          <w:sz w:val="19"/>
+          <w:szCs w:val="19"/>
+        </w:rPr>
+        <w:t>HasPawnsExistingMoves_DoesNotHaveMovesKingWin()</w:t>
+      </w:r>
+    </w:p>
+    <w:p>
+      <w:pPr>
+        <w:pStyle w:val="ListParagraph"/>
+        <w:numPr>
+          <w:ilvl w:val="2"/>
+          <w:numId w:val="1"/>
+        </w:numPr>
+        <w:rPr>
+          <w:color w:val="000000" w:themeColor="text1"/>
+        </w:rPr>
+      </w:pPr>
+      <w:r>
+        <w:rPr>
+          <w:rFonts w:ascii="Consolas" w:eastAsiaTheme="minorHAnsi" w:hAnsi="Consolas" w:cs="Consolas"/>
+          <w:color w:val="000000" w:themeColor="text1"/>
+          <w:sz w:val="19"/>
+          <w:szCs w:val="19"/>
+        </w:rPr>
+        <w:t>CheckForKingExit_KingHasExit()</w:t>
+      </w:r>
+    </w:p>
+    <w:p>
+      <w:pPr>
+        <w:pStyle w:val="ListParagraph"/>
+        <w:numPr>
+          <w:ilvl w:val="2"/>
+          <w:numId w:val="1"/>
+        </w:numPr>
+        <w:rPr>
+          <w:color w:val="000000" w:themeColor="text1"/>
+        </w:rPr>
+      </w:pPr>
+      <w:r>
+        <w:rPr>
+          <w:rFonts w:ascii="Consolas" w:eastAsiaTheme="minorHAnsi" w:hAnsi="Consolas" w:cs="Consolas"/>
+          <w:color w:val="000000" w:themeColor="text1"/>
+          <w:sz w:val="19"/>
+          <w:szCs w:val="19"/>
+        </w:rPr>
+        <w:t>CheckForKingExit_KingPositionIsInvalid()</w:t>
+      </w:r>
+    </w:p>
+    <w:p>
+      <w:pPr>
+        <w:pStyle w:val="ListParagraph"/>
+        <w:numPr>
+          <w:ilvl w:val="2"/>
+          <w:numId w:val="1"/>
+        </w:numPr>
+        <w:rPr>
+          <w:color w:val="000000" w:themeColor="text1"/>
+        </w:rPr>
+      </w:pPr>
+      <w:r>
+        <w:rPr>
+          <w:rFonts w:ascii="Consolas" w:eastAsiaTheme="minorHAnsi" w:hAnsi="Consolas" w:cs="Consolas"/>
+          <w:color w:val="000000" w:themeColor="text1"/>
+          <w:sz w:val="19"/>
+          <w:szCs w:val="19"/>
+        </w:rPr>
+        <w:t>MovePawnOnBoard_InvalidMove()</w:t>
+      </w:r>
+    </w:p>
+    <w:p>
+      <w:pPr>
+        <w:pStyle w:val="ListParagraph"/>
+        <w:numPr>
+          <w:ilvl w:val="2"/>
+          <w:numId w:val="1"/>
+        </w:numPr>
+        <w:rPr>
+          <w:color w:val="000000" w:themeColor="text1"/>
+        </w:rPr>
+      </w:pPr>
+      <w:r>
+        <w:rPr>
+          <w:rFonts w:ascii="Consolas" w:eastAsiaTheme="minorHAnsi" w:hAnsi="Consolas" w:cs="Consolas"/>
+          <w:color w:val="000000" w:themeColor="text1"/>
+          <w:sz w:val="19"/>
+          <w:szCs w:val="19"/>
+        </w:rPr>
+        <w:t>MovePawnOnBoard_ValidMove()</w:t>
+      </w:r>
+    </w:p>
+    <w:p>
+      <w:pPr>
+        <w:pStyle w:val="ListParagraph"/>
+        <w:numPr>
+          <w:ilvl w:val="2"/>
+          <w:numId w:val="1"/>
+        </w:numPr>
+        <w:rPr>
+          <w:color w:val="000000" w:themeColor="text1"/>
+        </w:rPr>
+      </w:pPr>
+      <w:r>
+        <w:rPr>
+          <w:rFonts w:ascii="Consolas" w:eastAsiaTheme="minorHAnsi" w:hAnsi="Consolas" w:cs="Consolas"/>
+          <w:color w:val="000000" w:themeColor="text1"/>
+          <w:sz w:val="19"/>
+          <w:szCs w:val="19"/>
+        </w:rPr>
+        <w:t>MoveKingOnBoard_OutOfRangeMove()</w:t>
+      </w:r>
+    </w:p>
+    <w:p>
+      <w:pPr>
+        <w:pStyle w:val="ListParagraph"/>
+        <w:numPr>
+          <w:ilvl w:val="2"/>
+          <w:numId w:val="1"/>
+        </w:numPr>
+        <w:rPr>
+          <w:color w:val="000000" w:themeColor="text1"/>
+        </w:rPr>
+      </w:pPr>
+      <w:r>
+        <w:rPr>
+          <w:rFonts w:ascii="Consolas" w:eastAsiaTheme="minorHAnsi" w:hAnsi="Consolas" w:cs="Consolas"/>
+          <w:color w:val="000000" w:themeColor="text1"/>
+          <w:sz w:val="19"/>
+          <w:szCs w:val="19"/>
+        </w:rPr>
+        <w:t>SetNewPawnPosition_ValidPosition()</w:t>
+      </w:r>
+    </w:p>
+    <w:p>
+      <w:pPr>
+        <w:pStyle w:val="ListParagraph"/>
+        <w:numPr>
+          <w:ilvl w:val="2"/>
+          <w:numId w:val="1"/>
+        </w:numPr>
+        <w:rPr>
+          <w:color w:val="000000" w:themeColor="text1"/>
+        </w:rPr>
+      </w:pPr>
+      <w:r>
+        <w:rPr>
+          <w:rFonts w:ascii="Consolas" w:eastAsiaTheme="minorHAnsi" w:hAnsi="Consolas" w:cs="Consolas"/>
+          <w:color w:val="000000" w:themeColor="text1"/>
+          <w:sz w:val="19"/>
+          <w:szCs w:val="19"/>
+        </w:rPr>
+        <w:t>GetNewKingPosition_UpRight()</w:t>
+      </w:r>
+    </w:p>
+    <w:p>
+      <w:pPr>
+        <w:pStyle w:val="ListParagraph"/>
+        <w:numPr>
+          <w:ilvl w:val="2"/>
+          <w:numId w:val="1"/>
+        </w:numPr>
+        <w:rPr>
+          <w:color w:val="000000" w:themeColor="text1"/>
+        </w:rPr>
+      </w:pPr>
+      <w:r>
+        <w:rPr>
+          <w:rFonts w:ascii="Consolas" w:eastAsiaTheme="minorHAnsi" w:hAnsi="Consolas" w:cs="Consolas"/>
+          <w:color w:val="000000" w:themeColor="text1"/>
+          <w:sz w:val="19"/>
+          <w:szCs w:val="19"/>
+        </w:rPr>
+        <w:t>GetNewKingPosition_UpLeft()</w:t>
+      </w:r>
+    </w:p>
+    <w:p>
+      <w:pPr>
+        <w:pStyle w:val="ListParagraph"/>
+        <w:numPr>
+          <w:ilvl w:val="2"/>
+          <w:numId w:val="1"/>
+        </w:numPr>
+        <w:rPr>
+          <w:color w:val="000000" w:themeColor="text1"/>
+        </w:rPr>
+      </w:pPr>
+      <w:r>
+        <w:rPr>
+          <w:rFonts w:ascii="Consolas" w:eastAsiaTheme="minorHAnsi" w:hAnsi="Consolas" w:cs="Consolas"/>
+          <w:color w:val="000000" w:themeColor="text1"/>
+          <w:sz w:val="19"/>
+          <w:szCs w:val="19"/>
+        </w:rPr>
+        <w:t>GetNewKingPosition_DownLeft()</w:t>
+      </w:r>
+    </w:p>
+    <w:p>
+      <w:pPr>
+        <w:pStyle w:val="ListParagraph"/>
+        <w:numPr>
+          <w:ilvl w:val="2"/>
+          <w:numId w:val="1"/>
+        </w:numPr>
+        <w:rPr>
+          <w:color w:val="000000" w:themeColor="text1"/>
+        </w:rPr>
+      </w:pPr>
+      <w:r>
+        <w:rPr>
+          <w:rFonts w:ascii="Consolas" w:eastAsiaTheme="minorHAnsi" w:hAnsi="Consolas" w:cs="Consolas"/>
+          <w:color w:val="000000" w:themeColor="text1"/>
+          <w:sz w:val="19"/>
+          <w:szCs w:val="19"/>
+        </w:rPr>
+        <w:t>GetNewKingPosition_DownRight()</w:t>
+      </w:r>
     </w:p>
     <w:p>
       <w:pPr>
@@ -1077,11 +1365,196 @@
           <w:numId w:val="1"/>
         </w:numPr>
       </w:pPr>
-      <w:proofErr w:type="spellStart"/>
       <w:r>
         <w:t>King.Test</w:t>
       </w:r>
-      <w:proofErr w:type="spellEnd"/>
+    </w:p>
+    <w:p>
+      <w:pPr>
+        <w:pStyle w:val="ListParagraph"/>
+        <w:numPr>
+          <w:ilvl w:val="2"/>
+          <w:numId w:val="1"/>
+        </w:numPr>
+      </w:pPr>
+      <w:r>
+        <w:rPr>
+          <w:rFonts w:ascii="Consolas" w:eastAsiaTheme="minorHAnsi" w:hAnsi="Consolas" w:cs="Consolas"/>
+          <w:sz w:val="19"/>
+          <w:szCs w:val="19"/>
+        </w:rPr>
+        <w:t>King_TestSignGet()</w:t>
+      </w:r>
+    </w:p>
+    <w:p>
+      <w:pPr>
+        <w:pStyle w:val="ListParagraph"/>
+        <w:numPr>
+          <w:ilvl w:val="2"/>
+          <w:numId w:val="1"/>
+        </w:numPr>
+      </w:pPr>
+      <w:r>
+        <w:rPr>
+          <w:rFonts w:ascii="Consolas" w:eastAsiaTheme="minorHAnsi" w:hAnsi="Consolas" w:cs="Consolas"/>
+          <w:sz w:val="19"/>
+          <w:szCs w:val="19"/>
+        </w:rPr>
+        <w:t>King_TestDefaultValidInputsGet()</w:t>
+      </w:r>
+    </w:p>
+    <w:p>
+      <w:pPr>
+        <w:pStyle w:val="ListParagraph"/>
+        <w:numPr>
+          <w:ilvl w:val="2"/>
+          <w:numId w:val="1"/>
+        </w:numPr>
+      </w:pPr>
+      <w:r>
+        <w:rPr>
+          <w:rFonts w:ascii="Consolas" w:eastAsiaTheme="minorHAnsi" w:hAnsi="Consolas" w:cs="Consolas"/>
+          <w:sz w:val="19"/>
+          <w:szCs w:val="19"/>
+        </w:rPr>
+        <w:t>King_TestEmptyvalidInputsArraySet()</w:t>
+      </w:r>
+    </w:p>
+    <w:p>
+      <w:pPr>
+        <w:pStyle w:val="ListParagraph"/>
+        <w:numPr>
+          <w:ilvl w:val="2"/>
+          <w:numId w:val="1"/>
+        </w:numPr>
+      </w:pPr>
+      <w:r>
+        <w:rPr>
+          <w:rFonts w:ascii="Consolas" w:eastAsiaTheme="minorHAnsi" w:hAnsi="Consolas" w:cs="Consolas"/>
+          <w:sz w:val="19"/>
+          <w:szCs w:val="19"/>
+        </w:rPr>
+        <w:t>King_TestNullIvalidInputsArraySet()</w:t>
+      </w:r>
+    </w:p>
+    <w:p>
+      <w:pPr>
+        <w:pStyle w:val="ListParagraph"/>
+        <w:numPr>
+          <w:ilvl w:val="2"/>
+          <w:numId w:val="1"/>
+        </w:numPr>
+      </w:pPr>
+      <w:r>
+        <w:rPr>
+          <w:rFonts w:ascii="Consolas" w:eastAsiaTheme="minorHAnsi" w:hAnsi="Consolas" w:cs="Consolas"/>
+          <w:sz w:val="19"/>
+          <w:szCs w:val="19"/>
+        </w:rPr>
+        <w:t>King_TestDefaultFigurePositionGet()</w:t>
+      </w:r>
+    </w:p>
+    <w:p>
+      <w:pPr>
+        <w:pStyle w:val="ListParagraph"/>
+        <w:numPr>
+          <w:ilvl w:val="2"/>
+          <w:numId w:val="1"/>
+        </w:numPr>
+      </w:pPr>
+      <w:r>
+        <w:rPr>
+          <w:rFonts w:ascii="Consolas" w:eastAsiaTheme="minorHAnsi" w:hAnsi="Consolas" w:cs="Consolas"/>
+          <w:sz w:val="19"/>
+          <w:szCs w:val="19"/>
+        </w:rPr>
+        <w:t>King_TestEmptyFigurePostionSet()</w:t>
+      </w:r>
+    </w:p>
+    <w:p>
+      <w:pPr>
+        <w:pStyle w:val="ListParagraph"/>
+        <w:numPr>
+          <w:ilvl w:val="2"/>
+          <w:numId w:val="1"/>
+        </w:numPr>
+      </w:pPr>
+      <w:r>
+        <w:rPr>
+          <w:rFonts w:ascii="Consolas" w:eastAsiaTheme="minorHAnsi" w:hAnsi="Consolas" w:cs="Consolas"/>
+          <w:sz w:val="19"/>
+          <w:szCs w:val="19"/>
+        </w:rPr>
+        <w:t>King_TestNullFigurePostionSet()</w:t>
+      </w:r>
+    </w:p>
+    <w:p>
+      <w:pPr>
+        <w:pStyle w:val="ListParagraph"/>
+        <w:numPr>
+          <w:ilvl w:val="2"/>
+          <w:numId w:val="1"/>
+        </w:numPr>
+      </w:pPr>
+      <w:r>
+        <w:rPr>
+          <w:rFonts w:ascii="Consolas" w:eastAsiaTheme="minorHAnsi" w:hAnsi="Consolas" w:cs="Consolas"/>
+          <w:sz w:val="19"/>
+          <w:szCs w:val="19"/>
+        </w:rPr>
+        <w:t>King_TestInvalidFigurePostionSet()</w:t>
+      </w:r>
+    </w:p>
+    <w:p>
+      <w:pPr>
+        <w:pStyle w:val="ListParagraph"/>
+        <w:numPr>
+          <w:ilvl w:val="2"/>
+          <w:numId w:val="1"/>
+        </w:numPr>
+      </w:pPr>
+      <w:r>
+        <w:rPr>
+          <w:rFonts w:ascii="Consolas" w:eastAsiaTheme="minorHAnsi" w:hAnsi="Consolas" w:cs="Consolas"/>
+          <w:sz w:val="19"/>
+          <w:szCs w:val="19"/>
+        </w:rPr>
+        <w:t>King_TestDefaultFigureExistingMovesGet()</w:t>
+      </w:r>
+    </w:p>
+    <w:p>
+      <w:pPr>
+        <w:pStyle w:val="ListParagraph"/>
+        <w:numPr>
+          <w:ilvl w:val="2"/>
+          <w:numId w:val="1"/>
+        </w:numPr>
+      </w:pPr>
+      <w:r>
+        <w:rPr>
+          <w:rFonts w:ascii="Consolas" w:eastAsiaTheme="minorHAnsi" w:hAnsi="Consolas" w:cs="Consolas"/>
+          <w:sz w:val="19"/>
+          <w:szCs w:val="19"/>
+        </w:rPr>
+        <w:t>King_TestEmptyFigureExistingMovesSet()</w:t>
+      </w:r>
+    </w:p>
+    <w:p>
+      <w:pPr>
+        <w:pStyle w:val="ListParagraph"/>
+        <w:numPr>
+          <w:ilvl w:val="2"/>
+          <w:numId w:val="1"/>
+        </w:numPr>
+      </w:pPr>
+      <w:r>
+        <w:rPr>
+          <w:rFonts w:ascii="Consolas" w:eastAsiaTheme="minorHAnsi" w:hAnsi="Consolas" w:cs="Consolas"/>
+          <w:sz w:val="19"/>
+          <w:szCs w:val="19"/>
+        </w:rPr>
+        <w:t>King_TestNullFigureExistingMovesSet()</w:t>
+      </w:r>
     </w:p>
     <w:p>
       <w:pPr>
@@ -1091,21 +1564,18 @@
           <w:numId w:val="1"/>
         </w:numPr>
       </w:pPr>
-      <w:proofErr w:type="spellStart"/>
       <w:r>
         <w:t>Pawn.Test</w:t>
       </w:r>
-      <w:proofErr w:type="spellEnd"/>
-    </w:p>
-    <w:p>
-      <w:pPr>
-        <w:pStyle w:val="ListParagraph"/>
-        <w:numPr>
-          <w:ilvl w:val="2"/>
-          <w:numId w:val="1"/>
-        </w:numPr>
-      </w:pPr>
-      <w:proofErr w:type="spellStart"/>
+    </w:p>
+    <w:p>
+      <w:pPr>
+        <w:pStyle w:val="ListParagraph"/>
+        <w:numPr>
+          <w:ilvl w:val="2"/>
+          <w:numId w:val="1"/>
+        </w:numPr>
+      </w:pPr>
       <w:r>
         <w:rPr>
           <w:rFonts w:ascii="Consolas" w:eastAsiaTheme="minorHAnsi" w:hAnsi="Consolas" w:cs="Consolas"/>
@@ -1117,17 +1587,15 @@
         </w:rPr>
         <w:t>Pawn_SignGetTest</w:t>
       </w:r>
-      <w:proofErr w:type="spellEnd"/>
-    </w:p>
-    <w:p>
-      <w:pPr>
-        <w:pStyle w:val="ListParagraph"/>
-        <w:numPr>
-          <w:ilvl w:val="2"/>
-          <w:numId w:val="1"/>
-        </w:numPr>
-      </w:pPr>
-      <w:proofErr w:type="spellStart"/>
+    </w:p>
+    <w:p>
+      <w:pPr>
+        <w:pStyle w:val="ListParagraph"/>
+        <w:numPr>
+          <w:ilvl w:val="2"/>
+          <w:numId w:val="1"/>
+        </w:numPr>
+      </w:pPr>
       <w:r>
         <w:rPr>
           <w:rFonts w:ascii="Consolas" w:eastAsiaTheme="minorHAnsi" w:hAnsi="Consolas" w:cs="Consolas"/>
@@ -1139,17 +1607,15 @@
         </w:rPr>
         <w:t>Pawn_TestPositionSet</w:t>
       </w:r>
-      <w:proofErr w:type="spellEnd"/>
-    </w:p>
-    <w:p>
-      <w:pPr>
-        <w:pStyle w:val="ListParagraph"/>
-        <w:numPr>
-          <w:ilvl w:val="2"/>
-          <w:numId w:val="1"/>
-        </w:numPr>
-      </w:pPr>
-      <w:proofErr w:type="spellStart"/>
+    </w:p>
+    <w:p>
+      <w:pPr>
+        <w:pStyle w:val="ListParagraph"/>
+        <w:numPr>
+          <w:ilvl w:val="2"/>
+          <w:numId w:val="1"/>
+        </w:numPr>
+      </w:pPr>
       <w:r>
         <w:rPr>
           <w:rFonts w:ascii="Consolas" w:eastAsiaTheme="minorHAnsi" w:hAnsi="Consolas" w:cs="Consolas"/>
@@ -1161,17 +1627,15 @@
         </w:rPr>
         <w:t>Pawn_TestEmptyPositionSet</w:t>
       </w:r>
-      <w:proofErr w:type="spellEnd"/>
-    </w:p>
-    <w:p>
-      <w:pPr>
-        <w:pStyle w:val="ListParagraph"/>
-        <w:numPr>
-          <w:ilvl w:val="2"/>
-          <w:numId w:val="1"/>
-        </w:numPr>
-      </w:pPr>
-      <w:proofErr w:type="spellStart"/>
+    </w:p>
+    <w:p>
+      <w:pPr>
+        <w:pStyle w:val="ListParagraph"/>
+        <w:numPr>
+          <w:ilvl w:val="2"/>
+          <w:numId w:val="1"/>
+        </w:numPr>
+      </w:pPr>
       <w:r>
         <w:rPr>
           <w:rFonts w:ascii="Consolas" w:eastAsiaTheme="minorHAnsi" w:hAnsi="Consolas" w:cs="Consolas"/>
@@ -1183,17 +1647,15 @@
         </w:rPr>
         <w:t>Pawn_TestNullPositionSet</w:t>
       </w:r>
-      <w:proofErr w:type="spellEnd"/>
-    </w:p>
-    <w:p>
-      <w:pPr>
-        <w:pStyle w:val="ListParagraph"/>
-        <w:numPr>
-          <w:ilvl w:val="2"/>
-          <w:numId w:val="1"/>
-        </w:numPr>
-      </w:pPr>
-      <w:proofErr w:type="spellStart"/>
+    </w:p>
+    <w:p>
+      <w:pPr>
+        <w:pStyle w:val="ListParagraph"/>
+        <w:numPr>
+          <w:ilvl w:val="2"/>
+          <w:numId w:val="1"/>
+        </w:numPr>
+      </w:pPr>
       <w:r>
         <w:rPr>
           <w:rFonts w:ascii="Consolas" w:eastAsiaTheme="minorHAnsi" w:hAnsi="Consolas" w:cs="Consolas"/>
@@ -1205,17 +1667,15 @@
         </w:rPr>
         <w:t>Pawn_TestInvalidPositionSet</w:t>
       </w:r>
-      <w:proofErr w:type="spellEnd"/>
-    </w:p>
-    <w:p>
-      <w:pPr>
-        <w:pStyle w:val="ListParagraph"/>
-        <w:numPr>
-          <w:ilvl w:val="2"/>
-          <w:numId w:val="1"/>
-        </w:numPr>
-      </w:pPr>
-      <w:proofErr w:type="spellStart"/>
+    </w:p>
+    <w:p>
+      <w:pPr>
+        <w:pStyle w:val="ListParagraph"/>
+        <w:numPr>
+          <w:ilvl w:val="2"/>
+          <w:numId w:val="1"/>
+        </w:numPr>
+      </w:pPr>
       <w:r>
         <w:rPr>
           <w:rFonts w:ascii="Consolas" w:eastAsiaTheme="minorHAnsi" w:hAnsi="Consolas" w:cs="Consolas"/>
@@ -1227,17 +1687,15 @@
         </w:rPr>
         <w:t>Pawn_TestEmptyValidInputsSet</w:t>
       </w:r>
-      <w:proofErr w:type="spellEnd"/>
-    </w:p>
-    <w:p>
-      <w:pPr>
-        <w:pStyle w:val="ListParagraph"/>
-        <w:numPr>
-          <w:ilvl w:val="2"/>
-          <w:numId w:val="1"/>
-        </w:numPr>
-      </w:pPr>
-      <w:proofErr w:type="spellStart"/>
+    </w:p>
+    <w:p>
+      <w:pPr>
+        <w:pStyle w:val="ListParagraph"/>
+        <w:numPr>
+          <w:ilvl w:val="2"/>
+          <w:numId w:val="1"/>
+        </w:numPr>
+      </w:pPr>
       <w:r>
         <w:rPr>
           <w:rFonts w:ascii="Consolas" w:eastAsiaTheme="minorHAnsi" w:hAnsi="Consolas" w:cs="Consolas"/>
@@ -1249,17 +1707,15 @@
         </w:rPr>
         <w:t>Pawn_TestNullValidInputsSet</w:t>
       </w:r>
-      <w:proofErr w:type="spellEnd"/>
-    </w:p>
-    <w:p>
-      <w:pPr>
-        <w:pStyle w:val="ListParagraph"/>
-        <w:numPr>
-          <w:ilvl w:val="2"/>
-          <w:numId w:val="1"/>
-        </w:numPr>
-      </w:pPr>
-      <w:proofErr w:type="spellStart"/>
+    </w:p>
+    <w:p>
+      <w:pPr>
+        <w:pStyle w:val="ListParagraph"/>
+        <w:numPr>
+          <w:ilvl w:val="2"/>
+          <w:numId w:val="1"/>
+        </w:numPr>
+      </w:pPr>
       <w:r>
         <w:rPr>
           <w:rFonts w:ascii="Consolas" w:eastAsiaTheme="minorHAnsi" w:hAnsi="Consolas" w:cs="Consolas"/>
@@ -1271,17 +1727,15 @@
         </w:rPr>
         <w:t>Pawn_TestNullExistingMovesSet</w:t>
       </w:r>
-      <w:proofErr w:type="spellEnd"/>
-    </w:p>
-    <w:p>
-      <w:pPr>
-        <w:pStyle w:val="ListParagraph"/>
-        <w:numPr>
-          <w:ilvl w:val="2"/>
-          <w:numId w:val="1"/>
-        </w:numPr>
-      </w:pPr>
-      <w:proofErr w:type="spellStart"/>
+    </w:p>
+    <w:p>
+      <w:pPr>
+        <w:pStyle w:val="ListParagraph"/>
+        <w:numPr>
+          <w:ilvl w:val="2"/>
+          <w:numId w:val="1"/>
+        </w:numPr>
+      </w:pPr>
       <w:r>
         <w:rPr>
           <w:rFonts w:ascii="Consolas" w:eastAsiaTheme="minorHAnsi" w:hAnsi="Consolas" w:cs="Consolas"/>
@@ -1293,17 +1747,15 @@
         </w:rPr>
         <w:t>Pawn_TestEmptyExistingMovesSet</w:t>
       </w:r>
-      <w:proofErr w:type="spellEnd"/>
-    </w:p>
-    <w:p>
-      <w:pPr>
-        <w:pStyle w:val="ListParagraph"/>
-        <w:numPr>
-          <w:ilvl w:val="2"/>
-          <w:numId w:val="1"/>
-        </w:numPr>
-      </w:pPr>
-      <w:proofErr w:type="spellStart"/>
+    </w:p>
+    <w:p>
+      <w:pPr>
+        <w:pStyle w:val="ListParagraph"/>
+        <w:numPr>
+          <w:ilvl w:val="2"/>
+          <w:numId w:val="1"/>
+        </w:numPr>
+      </w:pPr>
       <w:r>
         <w:rPr>
           <w:rFonts w:ascii="Consolas" w:eastAsiaTheme="minorHAnsi" w:hAnsi="Consolas" w:cs="Consolas"/>
@@ -1315,17 +1767,15 @@
         </w:rPr>
         <w:t>Pawn_GetNewPositionTestLeftCommand</w:t>
       </w:r>
-      <w:proofErr w:type="spellEnd"/>
-    </w:p>
-    <w:p>
-      <w:pPr>
-        <w:pStyle w:val="ListParagraph"/>
-        <w:numPr>
-          <w:ilvl w:val="2"/>
-          <w:numId w:val="1"/>
-        </w:numPr>
-      </w:pPr>
-      <w:proofErr w:type="spellStart"/>
+    </w:p>
+    <w:p>
+      <w:pPr>
+        <w:pStyle w:val="ListParagraph"/>
+        <w:numPr>
+          <w:ilvl w:val="2"/>
+          <w:numId w:val="1"/>
+        </w:numPr>
+      </w:pPr>
       <w:r>
         <w:rPr>
           <w:rFonts w:ascii="Consolas" w:eastAsiaTheme="minorHAnsi" w:hAnsi="Consolas" w:cs="Consolas"/>
@@ -1337,17 +1787,15 @@
         </w:rPr>
         <w:t>Pawn_GetNewPositionTestRightCommand</w:t>
       </w:r>
-      <w:proofErr w:type="spellEnd"/>
-    </w:p>
-    <w:p>
-      <w:pPr>
-        <w:pStyle w:val="ListParagraph"/>
-        <w:numPr>
-          <w:ilvl w:val="2"/>
-          <w:numId w:val="1"/>
-        </w:numPr>
-      </w:pPr>
-      <w:proofErr w:type="spellStart"/>
+    </w:p>
+    <w:p>
+      <w:pPr>
+        <w:pStyle w:val="ListParagraph"/>
+        <w:numPr>
+          <w:ilvl w:val="2"/>
+          <w:numId w:val="1"/>
+        </w:numPr>
+      </w:pPr>
       <w:r>
         <w:rPr>
           <w:rFonts w:ascii="Consolas" w:eastAsiaTheme="minorHAnsi" w:hAnsi="Consolas" w:cs="Consolas"/>
@@ -1357,9 +1805,9 @@
           <w:highlight w:val="white"/>
           <w:lang w:val="bg-BG"/>
         </w:rPr>
+        <w:lastRenderedPageBreak/>
         <w:t>Pawn_GetNewPositionTestInvalidCommand</w:t>
       </w:r>
-      <w:proofErr w:type="spellEnd"/>
     </w:p>
     <w:p>
       <w:pPr>
@@ -1374,6 +1822,18 @@
       </w:r>
       <w:r>
         <w:t>for all classes and methods.</w:t>
+      </w:r>
+    </w:p>
+    <w:p>
+      <w:pPr>
+        <w:pStyle w:val="ListParagraph"/>
+        <w:numPr>
+          <w:ilvl w:val="0"/>
+          <w:numId w:val="1"/>
+        </w:numPr>
+      </w:pPr>
+      <w:r>
+        <w:t>Small formatting changes to all classes.</w:t>
       </w:r>
       <w:bookmarkStart w:id="0" w:name="_GoBack"/>
       <w:bookmarkEnd w:id="0"/>

</xml_diff>